<commit_message>
docs: update dependencies & actions
</commit_message>
<xml_diff>
--- a/src/assets/docs/michael-f-alvarez__resume.docx
+++ b/src/assets/docs/michael-f-alvarez__resume.docx
@@ -99,8 +99,8 @@
         <w:rPr>
           <w:rFonts w:ascii="Helvetica Neue" w:cs="Helvetica Neue" w:eastAsia="Helvetica Neue" w:hAnsi="Helvetica Neue"/>
           <w:color w:val="666666"/>
-          <w:sz w:val="18"/>
-          <w:szCs w:val="18"/>
+          <w:sz w:val="16"/>
+          <w:szCs w:val="16"/>
           <w:rtl w:val="0"/>
         </w:rPr>
         <w:t xml:space="preserve">•</w:t>
@@ -139,8 +139,8 @@
         <w:rPr>
           <w:rFonts w:ascii="Helvetica Neue" w:cs="Helvetica Neue" w:eastAsia="Helvetica Neue" w:hAnsi="Helvetica Neue"/>
           <w:color w:val="666666"/>
-          <w:sz w:val="18"/>
-          <w:szCs w:val="18"/>
+          <w:sz w:val="16"/>
+          <w:szCs w:val="16"/>
           <w:rtl w:val="0"/>
         </w:rPr>
         <w:t xml:space="preserve">•</w:t>
@@ -197,8 +197,6 @@
         <w:rPr>
           <w:rFonts w:ascii="Helvetica Neue" w:cs="Helvetica Neue" w:eastAsia="Helvetica Neue" w:hAnsi="Helvetica Neue"/>
           <w:color w:val="666666"/>
-          <w:sz w:val="18"/>
-          <w:szCs w:val="18"/>
           <w:rtl w:val="0"/>
         </w:rPr>
         <w:t xml:space="preserve">•</w:t>
@@ -311,147 +309,20 @@
     </w:p>
     <w:p>
       <w:pPr>
-        <w:spacing w:before="0" w:lineRule="auto"/>
-        <w:rPr>
-          <w:rFonts w:ascii="Helvetica Neue" w:cs="Helvetica Neue" w:eastAsia="Helvetica Neue" w:hAnsi="Helvetica Neue"/>
-          <w:sz w:val="20"/>
-          <w:szCs w:val="20"/>
-        </w:rPr>
-      </w:pPr>
-      <w:r>
-        <w:rPr>
-          <w:rFonts w:ascii="Helvetica Neue" w:cs="Helvetica Neue" w:eastAsia="Helvetica Neue" w:hAnsi="Helvetica Neue"/>
+        <w:rPr/>
+      </w:pPr>
+      <w:r>
+        <w:rPr>
           <w:b w:val="1"/>
-          <w:sz w:val="20"/>
-          <w:szCs w:val="20"/>
-          <w:rtl w:val="0"/>
-        </w:rPr>
-        <w:t xml:space="preserve">Programming Languages</w:t>
-      </w:r>
-      <w:r>
-        <w:rPr>
-          <w:sz w:val="20"/>
-          <w:szCs w:val="20"/>
-          <w:rtl w:val="0"/>
-        </w:rPr>
-        <w:t xml:space="preserve"> : </w:t>
-      </w:r>
-      <w:r>
-        <w:rPr>
-          <w:rFonts w:ascii="Helvetica Neue" w:cs="Helvetica Neue" w:eastAsia="Helvetica Neue" w:hAnsi="Helvetica Neue"/>
-          <w:sz w:val="20"/>
-          <w:szCs w:val="20"/>
-          <w:rtl w:val="0"/>
-        </w:rPr>
-        <w:t xml:space="preserve">HTML </w:t>
-      </w:r>
-      <w:r>
-        <w:rPr>
-          <w:rFonts w:ascii="Helvetica Neue" w:cs="Helvetica Neue" w:eastAsia="Helvetica Neue" w:hAnsi="Helvetica Neue"/>
-          <w:sz w:val="20"/>
-          <w:szCs w:val="20"/>
-          <w:rtl w:val="0"/>
-        </w:rPr>
-        <w:t xml:space="preserve">\</w:t>
-      </w:r>
-      <w:r>
-        <w:rPr>
-          <w:rFonts w:ascii="Helvetica Neue" w:cs="Helvetica Neue" w:eastAsia="Helvetica Neue" w:hAnsi="Helvetica Neue"/>
-          <w:sz w:val="20"/>
-          <w:szCs w:val="20"/>
-          <w:rtl w:val="0"/>
-        </w:rPr>
-        <w:t xml:space="preserve"> CSS </w:t>
-      </w:r>
-      <w:r>
-        <w:rPr>
-          <w:rFonts w:ascii="Helvetica Neue" w:cs="Helvetica Neue" w:eastAsia="Helvetica Neue" w:hAnsi="Helvetica Neue"/>
-          <w:sz w:val="20"/>
-          <w:szCs w:val="20"/>
-          <w:rtl w:val="0"/>
-        </w:rPr>
-        <w:t xml:space="preserve">\</w:t>
-      </w:r>
-      <w:r>
-        <w:rPr>
-          <w:rFonts w:ascii="Helvetica Neue" w:cs="Helvetica Neue" w:eastAsia="Helvetica Neue" w:hAnsi="Helvetica Neue"/>
-          <w:sz w:val="20"/>
-          <w:szCs w:val="20"/>
-          <w:rtl w:val="0"/>
-        </w:rPr>
-        <w:t xml:space="preserve"> JavaScript </w:t>
-      </w:r>
-      <w:r>
-        <w:rPr>
-          <w:rFonts w:ascii="Helvetica Neue" w:cs="Helvetica Neue" w:eastAsia="Helvetica Neue" w:hAnsi="Helvetica Neue"/>
-          <w:sz w:val="20"/>
-          <w:szCs w:val="20"/>
-          <w:rtl w:val="0"/>
-        </w:rPr>
-        <w:t xml:space="preserve">\</w:t>
-      </w:r>
-      <w:r>
-        <w:rPr>
-          <w:rFonts w:ascii="Helvetica Neue" w:cs="Helvetica Neue" w:eastAsia="Helvetica Neue" w:hAnsi="Helvetica Neue"/>
-          <w:sz w:val="20"/>
-          <w:szCs w:val="20"/>
-          <w:rtl w:val="0"/>
-        </w:rPr>
-        <w:t xml:space="preserve"> TypeScript </w:t>
-      </w:r>
-      <w:r>
-        <w:rPr>
-          <w:rFonts w:ascii="Helvetica Neue" w:cs="Helvetica Neue" w:eastAsia="Helvetica Neue" w:hAnsi="Helvetica Neue"/>
-          <w:sz w:val="20"/>
-          <w:szCs w:val="20"/>
-          <w:rtl w:val="0"/>
-        </w:rPr>
-        <w:t xml:space="preserve">\</w:t>
-      </w:r>
-      <w:r>
-        <w:rPr>
-          <w:rFonts w:ascii="Helvetica Neue" w:cs="Helvetica Neue" w:eastAsia="Helvetica Neue" w:hAnsi="Helvetica Neue"/>
-          <w:sz w:val="20"/>
-          <w:szCs w:val="20"/>
-          <w:rtl w:val="0"/>
-        </w:rPr>
-        <w:t xml:space="preserve"> Python</w:t>
-      </w:r>
-    </w:p>
-    <w:p>
-      <w:pPr>
-        <w:rPr>
-          <w:rFonts w:ascii="Helvetica Neue" w:cs="Helvetica Neue" w:eastAsia="Helvetica Neue" w:hAnsi="Helvetica Neue"/>
-          <w:sz w:val="20"/>
-          <w:szCs w:val="20"/>
-        </w:rPr>
-      </w:pPr>
-      <w:r>
-        <w:rPr>
-          <w:rFonts w:ascii="Helvetica Neue" w:cs="Helvetica Neue" w:eastAsia="Helvetica Neue" w:hAnsi="Helvetica Neue"/>
-          <w:b w:val="1"/>
-          <w:sz w:val="20"/>
-          <w:szCs w:val="20"/>
           <w:rtl w:val="0"/>
         </w:rPr>
         <w:t xml:space="preserve">Technologies</w:t>
       </w:r>
       <w:r>
         <w:rPr>
-          <w:sz w:val="20"/>
-          <w:szCs w:val="20"/>
-          <w:rtl w:val="0"/>
-        </w:rPr>
-        <w:t xml:space="preserve"> : </w:t>
-      </w:r>
-      <w:r>
-        <w:rPr>
-          <w:rFonts w:ascii="Helvetica Neue" w:cs="Helvetica Neue" w:eastAsia="Helvetica Neue" w:hAnsi="Helvetica Neue"/>
-          <w:sz w:val="20"/>
-          <w:szCs w:val="20"/>
-          <w:rtl w:val="0"/>
-        </w:rPr>
-        <w:t xml:space="preserve">React \ Node.js \ Next.js \ Storybook \ Sass \ TailwindCSS \ Material UI \ Chakra UI \ Semantic UI</w:t>
+          <w:rtl w:val="0"/>
+        </w:rPr>
+        <w:t xml:space="preserve"> : TypeScript \ React.js \ Node.js \ Next.js \ React Query \ React Router \ React Hook Form \ Storybook \ Sass \ TailwindCSS \ Material UI \ Chakra UI \ Semantic UI \ Mantine UI \ HTML \ CSS \ JavaScript \ Python</w:t>
       </w:r>
     </w:p>
     <w:p>
@@ -779,7 +650,22 @@
           <w:color w:val="666666"/>
           <w:rtl w:val="0"/>
         </w:rPr>
-        <w:t xml:space="preserve">| Tirios</w:t>
+        <w:t xml:space="preserve">| Tirios | </w:t>
+      </w:r>
+      <w:r>
+        <w:rPr>
+          <w:b w:val="0"/>
+          <w:color w:val="666666"/>
+          <w:rtl w:val="0"/>
+        </w:rPr>
+        <w:t xml:space="preserve">Remote</w:t>
+      </w:r>
+      <w:r>
+        <w:rPr>
+          <w:b w:val="1"/>
+          <w:color w:val="666666"/>
+          <w:rtl w:val="0"/>
+        </w:rPr>
         <w:tab/>
       </w:r>
       <w:r>
@@ -788,7 +674,7 @@
           <w:color w:val="666666"/>
           <w:rtl w:val="0"/>
         </w:rPr>
-        <w:t xml:space="preserve">Remote | Feb 2022 – May 2022</w:t>
+        <w:t xml:space="preserve">Feb 2022 – May 2022</w:t>
       </w:r>
     </w:p>
     <w:p>
@@ -816,105 +702,241 @@
       <w:pPr>
         <w:numPr>
           <w:ilvl w:val="0"/>
-          <w:numId w:val="3"/>
+          <w:numId w:val="2"/>
         </w:numPr>
         <w:spacing w:after="0" w:before="0" w:line="252.00000000000003" w:lineRule="auto"/>
-        <w:ind w:left="360"/>
+        <w:ind w:left="540" w:hanging="360"/>
         <w:jc w:val="both"/>
         <w:rPr>
-          <w:sz w:val="20"/>
-          <w:szCs w:val="20"/>
-        </w:rPr>
-      </w:pPr>
-      <w:r>
-        <w:rPr>
-          <w:rFonts w:ascii="Helvetica Neue" w:cs="Helvetica Neue" w:eastAsia="Helvetica Neue" w:hAnsi="Helvetica Neue"/>
-          <w:sz w:val="20"/>
-          <w:szCs w:val="20"/>
-          <w:rtl w:val="0"/>
-        </w:rPr>
-        <w:t xml:space="preserve">Organized mock data holding copy and image content with JSON to retain content structure onto 4+ pages.</w:t>
-      </w:r>
-      <w:r>
-        <w:rPr>
-          <w:rtl w:val="0"/>
-        </w:rPr>
+          <w:color w:val="434343"/>
+        </w:rPr>
+      </w:pPr>
+      <w:r>
+        <w:rPr>
+          <w:color w:val="434343"/>
+          <w:rtl w:val="0"/>
+        </w:rPr>
+        <w:t xml:space="preserve">Created </w:t>
+      </w:r>
+      <w:r>
+        <w:rPr>
+          <w:rFonts w:ascii="Helvetica Neue" w:cs="Helvetica Neue" w:eastAsia="Helvetica Neue" w:hAnsi="Helvetica Neue"/>
+          <w:color w:val="434343"/>
+          <w:sz w:val="20"/>
+          <w:szCs w:val="20"/>
+          <w:rtl w:val="0"/>
+        </w:rPr>
+        <w:t xml:space="preserve">mock </w:t>
+      </w:r>
+      <w:r>
+        <w:rPr>
+          <w:color w:val="434343"/>
+          <w:rtl w:val="0"/>
+        </w:rPr>
+        <w:t xml:space="preserve">content</w:t>
+      </w:r>
+      <w:r>
+        <w:rPr>
+          <w:rFonts w:ascii="Helvetica Neue" w:cs="Helvetica Neue" w:eastAsia="Helvetica Neue" w:hAnsi="Helvetica Neue"/>
+          <w:color w:val="434343"/>
+          <w:sz w:val="20"/>
+          <w:szCs w:val="20"/>
+          <w:rtl w:val="0"/>
+        </w:rPr>
+        <w:t xml:space="preserve"> </w:t>
+      </w:r>
+      <w:r>
+        <w:rPr>
+          <w:color w:val="434343"/>
+          <w:rtl w:val="0"/>
+        </w:rPr>
+        <w:t xml:space="preserve">of 4+ views for Open, Pending, and Closed listings using JSON to organize </w:t>
+      </w:r>
+      <w:r>
+        <w:rPr>
+          <w:rFonts w:ascii="Helvetica Neue" w:cs="Helvetica Neue" w:eastAsia="Helvetica Neue" w:hAnsi="Helvetica Neue"/>
+          <w:color w:val="434343"/>
+          <w:sz w:val="20"/>
+          <w:szCs w:val="20"/>
+          <w:rtl w:val="0"/>
+        </w:rPr>
+        <w:t xml:space="preserve">data and image content for presenting Proof Of</w:t>
+      </w:r>
+      <w:r>
+        <w:rPr>
+          <w:color w:val="434343"/>
+          <w:rtl w:val="0"/>
+        </w:rPr>
+        <w:t xml:space="preserve"> Concept </w:t>
+      </w:r>
+      <w:r>
+        <w:rPr>
+          <w:rFonts w:ascii="Helvetica Neue" w:cs="Helvetica Neue" w:eastAsia="Helvetica Neue" w:hAnsi="Helvetica Neue"/>
+          <w:color w:val="434343"/>
+          <w:sz w:val="20"/>
+          <w:szCs w:val="20"/>
+          <w:rtl w:val="0"/>
+        </w:rPr>
+        <w:t xml:space="preserve">to st</w:t>
+      </w:r>
+      <w:r>
+        <w:rPr>
+          <w:color w:val="434343"/>
+          <w:rtl w:val="0"/>
+        </w:rPr>
+        <w:t xml:space="preserve">akeholders and investors</w:t>
+      </w:r>
+      <w:r>
+        <w:rPr>
+          <w:rFonts w:ascii="Helvetica Neue" w:cs="Helvetica Neue" w:eastAsia="Helvetica Neue" w:hAnsi="Helvetica Neue"/>
+          <w:color w:val="434343"/>
+          <w:sz w:val="20"/>
+          <w:szCs w:val="20"/>
+          <w:rtl w:val="0"/>
+        </w:rPr>
+        <w:t xml:space="preserve">.</w:t>
       </w:r>
     </w:p>
     <w:p>
       <w:pPr>
         <w:numPr>
           <w:ilvl w:val="0"/>
-          <w:numId w:val="3"/>
+          <w:numId w:val="2"/>
         </w:numPr>
         <w:spacing w:after="0" w:before="0" w:line="252.00000000000003" w:lineRule="auto"/>
-        <w:ind w:left="360"/>
+        <w:ind w:left="540" w:hanging="360"/>
         <w:jc w:val="both"/>
         <w:rPr>
           <w:rFonts w:ascii="Helvetica Neue" w:cs="Helvetica Neue" w:eastAsia="Helvetica Neue" w:hAnsi="Helvetica Neue"/>
-          <w:sz w:val="20"/>
-          <w:szCs w:val="20"/>
-          <w:u w:val="none"/>
-        </w:rPr>
-      </w:pPr>
-      <w:r>
-        <w:rPr>
-          <w:rFonts w:ascii="Helvetica Neue" w:cs="Helvetica Neue" w:eastAsia="Helvetica Neue" w:hAnsi="Helvetica Neue"/>
-          <w:sz w:val="20"/>
-          <w:szCs w:val="20"/>
-          <w:rtl w:val="0"/>
-        </w:rPr>
-        <w:t xml:space="preserve">Initiated a form system that checked validation, error handling, and successful submission on 6+ forms such as payment, checkout, account details, and more; it saved development time by 3x.</w:t>
+          <w:color w:val="434343"/>
+        </w:rPr>
+      </w:pPr>
+      <w:r>
+        <w:rPr>
+          <w:rFonts w:ascii="Helvetica Neue" w:cs="Helvetica Neue" w:eastAsia="Helvetica Neue" w:hAnsi="Helvetica Neue"/>
+          <w:color w:val="434343"/>
+          <w:sz w:val="20"/>
+          <w:szCs w:val="20"/>
+          <w:rtl w:val="0"/>
+        </w:rPr>
+        <w:t xml:space="preserve">Initiated a form system that checked validation, error handling, and successful submission on 6+ forms such as payment, checkout, account details, and more</w:t>
+      </w:r>
+      <w:r>
+        <w:rPr>
+          <w:color w:val="434343"/>
+          <w:rtl w:val="0"/>
+        </w:rPr>
+        <w:t xml:space="preserve">.</w:t>
+      </w:r>
+      <w:r>
+        <w:rPr>
+          <w:rFonts w:ascii="Helvetica Neue" w:cs="Helvetica Neue" w:eastAsia="Helvetica Neue" w:hAnsi="Helvetica Neue"/>
+          <w:color w:val="434343"/>
+          <w:sz w:val="20"/>
+          <w:szCs w:val="20"/>
+          <w:rtl w:val="0"/>
+        </w:rPr>
+        <w:t xml:space="preserve"> Saved development time by 3x.</w:t>
       </w:r>
     </w:p>
     <w:p>
       <w:pPr>
         <w:numPr>
           <w:ilvl w:val="0"/>
-          <w:numId w:val="3"/>
+          <w:numId w:val="2"/>
         </w:numPr>
         <w:spacing w:after="0" w:before="0" w:line="252.00000000000003" w:lineRule="auto"/>
-        <w:ind w:left="360"/>
+        <w:ind w:left="540" w:hanging="360"/>
         <w:jc w:val="both"/>
         <w:rPr>
           <w:rFonts w:ascii="Helvetica Neue" w:cs="Helvetica Neue" w:eastAsia="Helvetica Neue" w:hAnsi="Helvetica Neue"/>
-          <w:sz w:val="20"/>
-          <w:szCs w:val="20"/>
-          <w:u w:val="none"/>
-        </w:rPr>
-      </w:pPr>
-      <w:r>
-        <w:rPr>
-          <w:rFonts w:ascii="Helvetica Neue" w:cs="Helvetica Neue" w:eastAsia="Helvetica Neue" w:hAnsi="Helvetica Neue"/>
-          <w:sz w:val="20"/>
-          <w:szCs w:val="20"/>
-          <w:rtl w:val="0"/>
-        </w:rPr>
-        <w:t xml:space="preserve">Provided consistent and reusable UI form components using React, Semantic UI, Yup, and Axios; it reduced build size by 20% and saved precompile time for deployment by 2 minute off.</w:t>
+          <w:color w:val="434343"/>
+        </w:rPr>
+      </w:pPr>
+      <w:r>
+        <w:rPr>
+          <w:rFonts w:ascii="Helvetica Neue" w:cs="Helvetica Neue" w:eastAsia="Helvetica Neue" w:hAnsi="Helvetica Neue"/>
+          <w:color w:val="434343"/>
+          <w:sz w:val="20"/>
+          <w:szCs w:val="20"/>
+          <w:rtl w:val="0"/>
+        </w:rPr>
+        <w:t xml:space="preserve">Provided consistent and reusable UI form components using React, Semantic UI, Yup, and Axios</w:t>
+      </w:r>
+      <w:r>
+        <w:rPr>
+          <w:color w:val="434343"/>
+          <w:rtl w:val="0"/>
+        </w:rPr>
+        <w:t xml:space="preserve">.</w:t>
+      </w:r>
+      <w:r>
+        <w:rPr>
+          <w:rFonts w:ascii="Helvetica Neue" w:cs="Helvetica Neue" w:eastAsia="Helvetica Neue" w:hAnsi="Helvetica Neue"/>
+          <w:color w:val="434343"/>
+          <w:sz w:val="20"/>
+          <w:szCs w:val="20"/>
+          <w:rtl w:val="0"/>
+        </w:rPr>
+        <w:t xml:space="preserve"> </w:t>
+      </w:r>
+      <w:r>
+        <w:rPr>
+          <w:color w:val="434343"/>
+          <w:rtl w:val="0"/>
+        </w:rPr>
+        <w:t xml:space="preserve">R</w:t>
+      </w:r>
+      <w:r>
+        <w:rPr>
+          <w:rFonts w:ascii="Helvetica Neue" w:cs="Helvetica Neue" w:eastAsia="Helvetica Neue" w:hAnsi="Helvetica Neue"/>
+          <w:color w:val="434343"/>
+          <w:sz w:val="20"/>
+          <w:szCs w:val="20"/>
+          <w:rtl w:val="0"/>
+        </w:rPr>
+        <w:t xml:space="preserve">educed build size by 20% and saved precompile time for deployment by 2 minute off.</w:t>
       </w:r>
     </w:p>
     <w:p>
       <w:pPr>
         <w:numPr>
           <w:ilvl w:val="0"/>
-          <w:numId w:val="3"/>
+          <w:numId w:val="2"/>
         </w:numPr>
         <w:spacing w:after="0" w:before="0" w:line="252.00000000000003" w:lineRule="auto"/>
-        <w:ind w:left="360"/>
+        <w:ind w:left="540" w:hanging="360"/>
         <w:jc w:val="both"/>
         <w:rPr>
-          <w:sz w:val="20"/>
-          <w:szCs w:val="20"/>
-        </w:rPr>
-      </w:pPr>
-      <w:r>
-        <w:rPr>
-          <w:rFonts w:ascii="Helvetica Neue" w:cs="Helvetica Neue" w:eastAsia="Helvetica Neue" w:hAnsi="Helvetica Neue"/>
-          <w:sz w:val="20"/>
-          <w:szCs w:val="20"/>
-          <w:rtl w:val="0"/>
-        </w:rPr>
-        <w:t xml:space="preserve">Secured login session by redirecting users based on role and access using Next.js, AWS Amplify, and Redux; it improved security and saved time by 2x.</w:t>
+          <w:color w:val="434343"/>
+        </w:rPr>
+      </w:pPr>
+      <w:r>
+        <w:rPr>
+          <w:rFonts w:ascii="Helvetica Neue" w:cs="Helvetica Neue" w:eastAsia="Helvetica Neue" w:hAnsi="Helvetica Neue"/>
+          <w:color w:val="434343"/>
+          <w:sz w:val="20"/>
+          <w:szCs w:val="20"/>
+          <w:rtl w:val="0"/>
+        </w:rPr>
+        <w:t xml:space="preserve">Secured login session by redirecting users based on role and access using Next.js, AWS Amplify, and Redux</w:t>
+      </w:r>
+      <w:r>
+        <w:rPr>
+          <w:color w:val="434343"/>
+          <w:rtl w:val="0"/>
+        </w:rPr>
+        <w:t xml:space="preserve">.</w:t>
+      </w:r>
+      <w:r>
+        <w:rPr>
+          <w:rFonts w:ascii="Helvetica Neue" w:cs="Helvetica Neue" w:eastAsia="Helvetica Neue" w:hAnsi="Helvetica Neue"/>
+          <w:color w:val="434343"/>
+          <w:sz w:val="20"/>
+          <w:szCs w:val="20"/>
+          <w:rtl w:val="0"/>
+        </w:rPr>
+        <w:t xml:space="preserve"> Improved security and saved time by 2x.</w:t>
       </w:r>
       <w:r>
         <w:rPr>
@@ -926,13 +948,13 @@
       <w:pPr>
         <w:numPr>
           <w:ilvl w:val="0"/>
-          <w:numId w:val="3"/>
+          <w:numId w:val="2"/>
         </w:numPr>
         <w:spacing w:after="0" w:before="0" w:line="252.00000000000003" w:lineRule="auto"/>
-        <w:ind w:left="360"/>
+        <w:ind w:left="540" w:hanging="360"/>
         <w:jc w:val="both"/>
         <w:rPr>
-          <w:u w:val="none"/>
+          <w:color w:val="434343"/>
         </w:rPr>
         <w:sectPr>
           <w:type w:val="continuous"/>
@@ -942,9 +964,10 @@
       </w:pPr>
       <w:r>
         <w:rPr>
-          <w:rtl w:val="0"/>
-        </w:rPr>
-        <w:t xml:space="preserve">Created a 3 part user flow to sign contracts and generate tokens with DocuSign WebHooks as a major feature for peer-to-peer servers, increasing sign-ups by 10%.</w:t>
+          <w:color w:val="434343"/>
+          <w:rtl w:val="0"/>
+        </w:rPr>
+        <w:t xml:space="preserve">Created a 3 part user flow to sign contracts and generate tokens with DocuSign WebHooks as a major feature for peer-to-peer servers. Increased sign-ups by 10%.</w:t>
       </w:r>
     </w:p>
     <w:p>
@@ -986,6 +1009,21 @@
       </w:r>
       <w:r>
         <w:rPr>
+          <w:color w:val="666666"/>
+          <w:rtl w:val="0"/>
+        </w:rPr>
+        <w:t xml:space="preserve"> | </w:t>
+      </w:r>
+      <w:r>
+        <w:rPr>
+          <w:b w:val="0"/>
+          <w:color w:val="666666"/>
+          <w:rtl w:val="0"/>
+        </w:rPr>
+        <w:t xml:space="preserve">Remote</w:t>
+      </w:r>
+      <w:r>
+        <w:rPr>
           <w:b w:val="1"/>
           <w:color w:val="666666"/>
           <w:rtl w:val="0"/>
@@ -998,7 +1036,7 @@
           <w:color w:val="666666"/>
           <w:rtl w:val="0"/>
         </w:rPr>
-        <w:t xml:space="preserve">Remote | Oct 2021 – Jan 2022</w:t>
+        <w:t xml:space="preserve">Oct 2021 – Jan 2022</w:t>
       </w:r>
     </w:p>
     <w:p>
@@ -1029,49 +1067,61 @@
       <w:pPr>
         <w:numPr>
           <w:ilvl w:val="0"/>
-          <w:numId w:val="3"/>
+          <w:numId w:val="2"/>
         </w:numPr>
         <w:spacing w:after="0" w:before="0" w:line="252.00000000000003" w:lineRule="auto"/>
-        <w:ind w:left="360"/>
+        <w:ind w:left="540" w:hanging="360"/>
         <w:jc w:val="both"/>
         <w:rPr>
           <w:rFonts w:ascii="Helvetica Neue" w:cs="Helvetica Neue" w:eastAsia="Helvetica Neue" w:hAnsi="Helvetica Neue"/>
-          <w:sz w:val="18"/>
-          <w:szCs w:val="18"/>
-        </w:rPr>
-      </w:pPr>
-      <w:r>
-        <w:rPr>
-          <w:rFonts w:ascii="Helvetica Neue" w:cs="Helvetica Neue" w:eastAsia="Helvetica Neue" w:hAnsi="Helvetica Neue"/>
-          <w:sz w:val="20"/>
-          <w:szCs w:val="20"/>
-          <w:rtl w:val="0"/>
-        </w:rPr>
-        <w:t xml:space="preserve">Responsible for the team in the SDLC pipeline to ensure code quality standards and have a well-organized process.</w:t>
-      </w:r>
-      <w:r>
-        <w:rPr>
-          <w:rtl w:val="0"/>
-        </w:rPr>
+          <w:color w:val="434343"/>
+        </w:rPr>
+      </w:pPr>
+      <w:r>
+        <w:rPr>
+          <w:rFonts w:ascii="Helvetica Neue" w:cs="Helvetica Neue" w:eastAsia="Helvetica Neue" w:hAnsi="Helvetica Neue"/>
+          <w:color w:val="434343"/>
+          <w:sz w:val="20"/>
+          <w:szCs w:val="20"/>
+          <w:rtl w:val="0"/>
+        </w:rPr>
+        <w:t xml:space="preserve">Responsible for the team</w:t>
+      </w:r>
+      <w:r>
+        <w:rPr>
+          <w:color w:val="434343"/>
+          <w:rtl w:val="0"/>
+        </w:rPr>
+        <w:t xml:space="preserve">’s</w:t>
+      </w:r>
+      <w:r>
+        <w:rPr>
+          <w:rFonts w:ascii="Helvetica Neue" w:cs="Helvetica Neue" w:eastAsia="Helvetica Neue" w:hAnsi="Helvetica Neue"/>
+          <w:color w:val="434343"/>
+          <w:sz w:val="20"/>
+          <w:szCs w:val="20"/>
+          <w:rtl w:val="0"/>
+        </w:rPr>
+        <w:t xml:space="preserve"> SDLC pipeline to ensure code quality standards and have a well-organized process.</w:t>
       </w:r>
     </w:p>
     <w:p>
       <w:pPr>
         <w:numPr>
           <w:ilvl w:val="0"/>
-          <w:numId w:val="3"/>
+          <w:numId w:val="2"/>
         </w:numPr>
         <w:spacing w:after="0" w:before="0" w:line="252.00000000000003" w:lineRule="auto"/>
-        <w:ind w:left="360"/>
+        <w:ind w:left="540" w:hanging="360"/>
         <w:jc w:val="both"/>
         <w:rPr>
-          <w:sz w:val="20"/>
-          <w:szCs w:val="20"/>
-        </w:rPr>
-      </w:pPr>
-      <w:r>
-        <w:rPr>
-          <w:rFonts w:ascii="Helvetica Neue" w:cs="Helvetica Neue" w:eastAsia="Helvetica Neue" w:hAnsi="Helvetica Neue"/>
+          <w:color w:val="434343"/>
+        </w:rPr>
+      </w:pPr>
+      <w:r>
+        <w:rPr>
+          <w:rFonts w:ascii="Helvetica Neue" w:cs="Helvetica Neue" w:eastAsia="Helvetica Neue" w:hAnsi="Helvetica Neue"/>
+          <w:color w:val="434343"/>
           <w:sz w:val="20"/>
           <w:szCs w:val="20"/>
           <w:rtl w:val="0"/>
@@ -1083,14 +1133,61 @@
       <w:pPr>
         <w:numPr>
           <w:ilvl w:val="0"/>
-          <w:numId w:val="3"/>
+          <w:numId w:val="2"/>
         </w:numPr>
         <w:spacing w:after="0" w:before="0" w:line="252.00000000000003" w:lineRule="auto"/>
-        <w:ind w:left="360"/>
+        <w:ind w:left="540" w:hanging="360"/>
         <w:jc w:val="both"/>
         <w:rPr>
-          <w:sz w:val="20"/>
-          <w:szCs w:val="20"/>
+          <w:color w:val="434343"/>
+        </w:rPr>
+      </w:pPr>
+      <w:r>
+        <w:rPr>
+          <w:rFonts w:ascii="Helvetica Neue" w:cs="Helvetica Neue" w:eastAsia="Helvetica Neue" w:hAnsi="Helvetica Neue"/>
+          <w:color w:val="434343"/>
+          <w:sz w:val="20"/>
+          <w:szCs w:val="20"/>
+          <w:rtl w:val="0"/>
+        </w:rPr>
+        <w:t xml:space="preserve">Prepared UI testing procedures such as checking for responsiveness, accessibility, compatibility and to identify issues and debugged apps before launch to optimize performance</w:t>
+      </w:r>
+      <w:r>
+        <w:rPr>
+          <w:color w:val="434343"/>
+          <w:rtl w:val="0"/>
+        </w:rPr>
+        <w:t xml:space="preserve">.</w:t>
+      </w:r>
+      <w:r>
+        <w:rPr>
+          <w:rtl w:val="0"/>
+        </w:rPr>
+      </w:r>
+    </w:p>
+    <w:p>
+      <w:pPr>
+        <w:pStyle w:val="Heading2"/>
+        <w:spacing w:before="120" w:line="240" w:lineRule="auto"/>
+        <w:rPr/>
+      </w:pPr>
+      <w:bookmarkStart w:colFirst="0" w:colLast="0" w:name="_wfrkt8idt58" w:id="5"/>
+      <w:bookmarkEnd w:id="5"/>
+      <w:r>
+        <w:rPr>
+          <w:rtl w:val="0"/>
+        </w:rPr>
+        <w:t xml:space="preserve">Projects</w:t>
+      </w:r>
+    </w:p>
+    <w:p>
+      <w:pPr>
+        <w:spacing w:line="24.000000000000004" w:lineRule="auto"/>
+        <w:ind w:hanging="90"/>
+        <w:rPr>
+          <w:rFonts w:ascii="Helvetica Neue" w:cs="Helvetica Neue" w:eastAsia="Helvetica Neue" w:hAnsi="Helvetica Neue"/>
+          <w:sz w:val="26"/>
+          <w:szCs w:val="26"/>
         </w:rPr>
         <w:sectPr>
           <w:type w:val="continuous"/>
@@ -1099,13 +1196,14 @@
         </w:sectPr>
       </w:pPr>
       <w:r>
-        <w:rPr>
-          <w:rFonts w:ascii="Helvetica Neue" w:cs="Helvetica Neue" w:eastAsia="Helvetica Neue" w:hAnsi="Helvetica Neue"/>
-          <w:sz w:val="20"/>
-          <w:szCs w:val="20"/>
-          <w:rtl w:val="0"/>
-        </w:rPr>
-        <w:t xml:space="preserve">Prepared UI testing procedures such as checking for responsiveness, accessibility, compatibility and to identify issues and debugged apps before launch to optimize performance.</w:t>
+        <w:pict>
+          <v:rect style="width:0.0pt;height:1.5pt" o:hr="t" o:hrstd="t" o:hralign="center" fillcolor="#A0A0A0" stroked="f"/>
+        </w:pict>
+      </w:r>
+      <w:r>
+        <w:rPr>
+          <w:rtl w:val="0"/>
+        </w:rPr>
       </w:r>
     </w:p>
     <w:p>
@@ -1114,248 +1212,25 @@
         <w:tabs>
           <w:tab w:val="right" w:pos="10800"/>
         </w:tabs>
-        <w:spacing w:before="60" w:lineRule="auto"/>
         <w:rPr>
           <w:b w:val="0"/>
           <w:color w:val="666666"/>
         </w:rPr>
       </w:pPr>
-      <w:bookmarkStart w:colFirst="0" w:colLast="0" w:name="_d4sy9dpq5sci" w:id="5"/>
-      <w:bookmarkEnd w:id="5"/>
-      <w:r>
-        <w:rPr>
-          <w:b w:val="1"/>
-          <w:rtl w:val="0"/>
-        </w:rPr>
-        <w:t xml:space="preserve">UX/UI Teaching Assistant </w:t>
-      </w:r>
-      <w:r>
-        <w:rPr>
-          <w:b w:val="1"/>
-          <w:color w:val="666666"/>
-          <w:rtl w:val="0"/>
-        </w:rPr>
-        <w:t xml:space="preserve">| Trilogy Education</w:t>
-        <w:tab/>
-      </w:r>
-      <w:r>
-        <w:rPr>
-          <w:b w:val="0"/>
-          <w:color w:val="666666"/>
-          <w:rtl w:val="0"/>
-        </w:rPr>
-        <w:t xml:space="preserve">Remote | Jul 2020 – Mar 2021</w:t>
-      </w:r>
-    </w:p>
-    <w:p>
-      <w:pPr>
-        <w:rPr>
-          <w:rFonts w:ascii="Source Sans Pro" w:cs="Source Sans Pro" w:eastAsia="Source Sans Pro" w:hAnsi="Source Sans Pro"/>
-          <w:color w:val="434343"/>
-          <w:sz w:val="20"/>
-          <w:szCs w:val="20"/>
-        </w:rPr>
-      </w:pPr>
-      <w:r>
-        <w:rPr>
-          <w:rFonts w:ascii="Helvetica Neue" w:cs="Helvetica Neue" w:eastAsia="Helvetica Neue" w:hAnsi="Helvetica Neue"/>
-          <w:sz w:val="20"/>
-          <w:szCs w:val="20"/>
-          <w:rtl w:val="0"/>
-        </w:rPr>
-        <w:t xml:space="preserve">Supporting students on bridging the digital skills gap; learn how to research, design, wireframe, and prototype.</w:t>
-      </w:r>
-      <w:r>
-        <w:rPr>
-          <w:rtl w:val="0"/>
-        </w:rPr>
-      </w:r>
-    </w:p>
-    <w:p>
-      <w:pPr>
-        <w:numPr>
-          <w:ilvl w:val="0"/>
-          <w:numId w:val="1"/>
-        </w:numPr>
-        <w:spacing w:after="0" w:before="0" w:line="252.00000000000003" w:lineRule="auto"/>
-        <w:ind w:left="360"/>
-        <w:jc w:val="both"/>
-        <w:rPr>
-          <w:rFonts w:ascii="Helvetica Neue" w:cs="Helvetica Neue" w:eastAsia="Helvetica Neue" w:hAnsi="Helvetica Neue"/>
-          <w:sz w:val="18"/>
-          <w:szCs w:val="18"/>
-        </w:rPr>
-      </w:pPr>
-      <w:r>
-        <w:rPr>
-          <w:rFonts w:ascii="Helvetica Neue" w:cs="Helvetica Neue" w:eastAsia="Helvetica Neue" w:hAnsi="Helvetica Neue"/>
-          <w:sz w:val="20"/>
-          <w:szCs w:val="20"/>
-          <w:rtl w:val="0"/>
-        </w:rPr>
-        <w:t xml:space="preserve">Mentored</w:t>
-      </w:r>
-      <w:r>
-        <w:rPr>
-          <w:rFonts w:ascii="Helvetica Neue" w:cs="Helvetica Neue" w:eastAsia="Helvetica Neue" w:hAnsi="Helvetica Neue"/>
-          <w:sz w:val="20"/>
-          <w:szCs w:val="20"/>
-          <w:rtl w:val="0"/>
-        </w:rPr>
-        <w:t xml:space="preserve"> remote classes of 30 students (3 times a week in 1 month), teaching them the Front-End web development process basics: exposed them to Git, GitHub, HTML, CSS, JavaScript, Bootstrap, and jQuery.</w:t>
-      </w:r>
-    </w:p>
-    <w:p>
-      <w:pPr>
-        <w:numPr>
-          <w:ilvl w:val="0"/>
-          <w:numId w:val="1"/>
-        </w:numPr>
-        <w:spacing w:after="0" w:before="0" w:line="252.00000000000003" w:lineRule="auto"/>
-        <w:ind w:left="360"/>
-        <w:jc w:val="both"/>
-      </w:pPr>
-      <w:r>
-        <w:rPr>
-          <w:rFonts w:ascii="Helvetica Neue" w:cs="Helvetica Neue" w:eastAsia="Helvetica Neue" w:hAnsi="Helvetica Neue"/>
-          <w:sz w:val="20"/>
-          <w:szCs w:val="20"/>
-          <w:rtl w:val="0"/>
-        </w:rPr>
-        <w:t xml:space="preserve">Using the agile methodology and scrum workflow, I managed team projects to reach a working MVP prototype within a 2 week sprint using Asana, Figma, HotJar, and InVision; It guaranteed 100% satisfied deliverables.</w:t>
-      </w:r>
-    </w:p>
-    <w:p>
-      <w:pPr>
-        <w:numPr>
-          <w:ilvl w:val="0"/>
-          <w:numId w:val="1"/>
-        </w:numPr>
-        <w:spacing w:after="0" w:before="0" w:line="252.00000000000003" w:lineRule="auto"/>
-        <w:ind w:left="360"/>
-        <w:jc w:val="both"/>
-      </w:pPr>
-      <w:r>
-        <w:rPr>
-          <w:rFonts w:ascii="Helvetica Neue" w:cs="Helvetica Neue" w:eastAsia="Helvetica Neue" w:hAnsi="Helvetica Neue"/>
-          <w:sz w:val="20"/>
-          <w:szCs w:val="20"/>
-          <w:rtl w:val="0"/>
-        </w:rPr>
-        <w:t xml:space="preserve">Revis</w:t>
-      </w:r>
-      <w:r>
-        <w:rPr>
-          <w:rtl w:val="0"/>
-        </w:rPr>
-        <w:t xml:space="preserve">ed</w:t>
-      </w:r>
-      <w:r>
-        <w:rPr>
-          <w:rFonts w:ascii="Helvetica Neue" w:cs="Helvetica Neue" w:eastAsia="Helvetica Neue" w:hAnsi="Helvetica Neue"/>
-          <w:sz w:val="20"/>
-          <w:szCs w:val="20"/>
-          <w:rtl w:val="0"/>
-        </w:rPr>
-        <w:t xml:space="preserve"> feasible user flows, wireframes, and prototypes by exchanging engineer insight and best practices.</w:t>
-      </w:r>
-    </w:p>
-    <w:p>
-      <w:pPr>
-        <w:numPr>
-          <w:ilvl w:val="0"/>
-          <w:numId w:val="1"/>
-        </w:numPr>
-        <w:spacing w:after="0" w:before="0" w:line="252.00000000000003" w:lineRule="auto"/>
-        <w:ind w:left="360"/>
-        <w:jc w:val="both"/>
-      </w:pPr>
-      <w:r>
-        <w:rPr>
-          <w:rFonts w:ascii="Helvetica Neue" w:cs="Helvetica Neue" w:eastAsia="Helvetica Neue" w:hAnsi="Helvetica Neue"/>
-          <w:sz w:val="20"/>
-          <w:szCs w:val="20"/>
-          <w:rtl w:val="0"/>
-        </w:rPr>
-        <w:t xml:space="preserve">Facilitated weekly staff meetings by setting discussion topics and delegate roles with clear actionable steps.</w:t>
-      </w:r>
-    </w:p>
-    <w:p>
-      <w:pPr>
-        <w:pStyle w:val="Heading2"/>
-        <w:spacing w:before="120" w:line="240" w:lineRule="auto"/>
-        <w:rPr/>
-      </w:pPr>
-      <w:bookmarkStart w:colFirst="0" w:colLast="0" w:name="_wfrkt8idt58" w:id="6"/>
+      <w:bookmarkStart w:colFirst="0" w:colLast="0" w:name="_kfojg8h9qu6y" w:id="6"/>
       <w:bookmarkEnd w:id="6"/>
       <w:r>
         <w:rPr>
           <w:rtl w:val="0"/>
         </w:rPr>
-        <w:t xml:space="preserve">Projects</w:t>
-      </w:r>
-    </w:p>
-    <w:p>
-      <w:pPr>
-        <w:spacing w:line="24.000000000000004" w:lineRule="auto"/>
-        <w:ind w:hanging="90"/>
-        <w:rPr>
-          <w:rFonts w:ascii="Helvetica Neue" w:cs="Helvetica Neue" w:eastAsia="Helvetica Neue" w:hAnsi="Helvetica Neue"/>
-          <w:sz w:val="26"/>
-          <w:szCs w:val="26"/>
-        </w:rPr>
-        <w:sectPr>
-          <w:type w:val="continuous"/>
-          <w:pgSz w:h="15840" w:w="12240" w:orient="portrait"/>
-          <w:pgMar w:bottom="576" w:top="576" w:left="720" w:right="720" w:header="720" w:footer="720"/>
-        </w:sectPr>
-      </w:pPr>
-      <w:r>
-        <w:pict>
-          <v:rect style="width:0.0pt;height:1.5pt" o:hr="t" o:hrstd="t" o:hralign="center" fillcolor="#A0A0A0" stroked="f"/>
-        </w:pict>
-      </w:r>
-      <w:r>
-        <w:rPr>
-          <w:rtl w:val="0"/>
-        </w:rPr>
-      </w:r>
-    </w:p>
-    <w:p>
-      <w:pPr>
-        <w:pStyle w:val="Heading3"/>
-        <w:tabs>
-          <w:tab w:val="right" w:pos="10800"/>
-        </w:tabs>
-        <w:spacing w:before="60" w:lineRule="auto"/>
-        <w:rPr>
-          <w:b w:val="0"/>
-          <w:color w:val="666666"/>
-        </w:rPr>
-      </w:pPr>
-      <w:bookmarkStart w:colFirst="0" w:colLast="0" w:name="_f4rje1er9j3s" w:id="7"/>
-      <w:bookmarkEnd w:id="7"/>
-      <w:r>
-        <w:rPr>
-          <w:b w:val="1"/>
-          <w:rtl w:val="0"/>
-        </w:rPr>
         <w:t xml:space="preserve">Front-End Engineer </w:t>
       </w:r>
       <w:r>
         <w:rPr>
-          <w:b w:val="1"/>
-          <w:color w:val="666666"/>
-          <w:rtl w:val="0"/>
-        </w:rPr>
-        <w:t xml:space="preserve">| OKSH </w:t>
-      </w:r>
-      <w:r>
-        <w:rPr>
-          <w:color w:val="666666"/>
-          <w:rtl w:val="0"/>
-        </w:rPr>
-        <w:t xml:space="preserve">:: </w:t>
+          <w:color w:val="666666"/>
+          <w:rtl w:val="0"/>
+        </w:rPr>
+        <w:t xml:space="preserve">| RATA :: </w:t>
       </w:r>
       <w:hyperlink r:id="rId11">
         <w:r>
@@ -1395,34 +1270,18 @@
           <w:color w:val="666666"/>
           <w:rtl w:val="0"/>
         </w:rPr>
-        <w:t xml:space="preserve">May 2022 – Jun 2022</w:t>
-      </w:r>
-    </w:p>
-    <w:p>
-      <w:pPr>
-        <w:rPr>
-          <w:rFonts w:ascii="Helvetica Neue" w:cs="Helvetica Neue" w:eastAsia="Helvetica Neue" w:hAnsi="Helvetica Neue"/>
-          <w:sz w:val="14"/>
-          <w:szCs w:val="14"/>
-        </w:rPr>
-      </w:pPr>
-      <w:r>
-        <w:rPr>
-          <w:rFonts w:ascii="Helvetica Neue" w:cs="Helvetica Neue" w:eastAsia="Helvetica Neue" w:hAnsi="Helvetica Neue"/>
-          <w:sz w:val="20"/>
-          <w:szCs w:val="20"/>
-          <w:rtl w:val="0"/>
-        </w:rPr>
-        <w:t xml:space="preserve">An OKPC companion mock shell environment for real-time monospace unicode type</w:t>
-      </w:r>
-      <w:r>
-        <w:rPr>
-          <w:rFonts w:ascii="Helvetica Neue" w:cs="Helvetica Neue" w:eastAsia="Helvetica Neue" w:hAnsi="Helvetica Neue"/>
-          <w:sz w:val="20"/>
-          <w:szCs w:val="20"/>
-          <w:rtl w:val="0"/>
-        </w:rPr>
-        <w:t xml:space="preserve">.</w:t>
+        <w:t xml:space="preserve">Jul 2022- Aug 2022</w:t>
+      </w:r>
+    </w:p>
+    <w:p>
+      <w:pPr>
+        <w:rPr/>
+      </w:pPr>
+      <w:r>
+        <w:rPr>
+          <w:rtl w:val="0"/>
+        </w:rPr>
+        <w:t xml:space="preserve">RESTful API Tool App for a simpler developer tool that tracks and reviews API data ready for integration.</w:t>
       </w:r>
       <w:r>
         <w:rPr>
@@ -1435,25 +1294,22 @@
         <w:widowControl w:val="0"/>
         <w:numPr>
           <w:ilvl w:val="0"/>
-          <w:numId w:val="2"/>
+          <w:numId w:val="1"/>
         </w:numPr>
-        <w:spacing w:after="0" w:before="0" w:line="252.00000000000003" w:lineRule="auto"/>
-        <w:ind w:left="360"/>
+        <w:spacing w:line="252.00000000000003" w:lineRule="auto"/>
+        <w:ind w:left="540" w:hanging="360"/>
         <w:jc w:val="both"/>
         <w:rPr>
-          <w:rFonts w:ascii="Helvetica Neue" w:cs="Helvetica Neue" w:eastAsia="Helvetica Neue" w:hAnsi="Helvetica Neue"/>
-          <w:color w:val="434343"/>
-        </w:rPr>
-      </w:pPr>
-      <w:r>
-        <w:rPr>
-          <w:rFonts w:ascii="Helvetica Neue" w:cs="Helvetica Neue" w:eastAsia="Helvetica Neue" w:hAnsi="Helvetica Neue"/>
-          <w:color w:val="434343"/>
-          <w:sz w:val="20"/>
-          <w:szCs w:val="20"/>
-          <w:rtl w:val="0"/>
-        </w:rPr>
-        <w:t xml:space="preserve">Collaborated with a product designer on developing a font generator that copies and saves unicode to clipboard.</w:t>
+          <w:b w:val="0"/>
+          <w:color w:val="434343"/>
+        </w:rPr>
+      </w:pPr>
+      <w:r>
+        <w:rPr>
+          <w:color w:val="434343"/>
+          <w:rtl w:val="0"/>
+        </w:rPr>
+        <w:t xml:space="preserve">Recorded and validated every sent request users made as cache data to view previous results with React Query, Zod, and Ky. Resulted in improving network performance by 2x and reducing multiple API calls.</w:t>
       </w:r>
     </w:p>
     <w:p>
@@ -1461,42 +1317,45 @@
         <w:widowControl w:val="0"/>
         <w:numPr>
           <w:ilvl w:val="0"/>
-          <w:numId w:val="2"/>
+          <w:numId w:val="1"/>
         </w:numPr>
-        <w:spacing w:after="0" w:before="0" w:line="252.00000000000003" w:lineRule="auto"/>
-        <w:ind w:left="360"/>
+        <w:spacing w:line="252.00000000000003" w:lineRule="auto"/>
+        <w:ind w:left="540" w:hanging="360"/>
         <w:jc w:val="both"/>
         <w:rPr>
-          <w:rFonts w:ascii="Helvetica Neue" w:cs="Helvetica Neue" w:eastAsia="Helvetica Neue" w:hAnsi="Helvetica Neue"/>
-          <w:color w:val="434343"/>
-        </w:rPr>
-      </w:pPr>
-      <w:r>
-        <w:rPr>
-          <w:rFonts w:ascii="Helvetica Neue" w:cs="Helvetica Neue" w:eastAsia="Helvetica Neue" w:hAnsi="Helvetica Neue"/>
-          <w:color w:val="434343"/>
-          <w:sz w:val="20"/>
-          <w:szCs w:val="20"/>
-          <w:rtl w:val="0"/>
-        </w:rPr>
-        <w:t xml:space="preserve">Replicated OKPC’s design </w:t>
-      </w:r>
-      <w:r>
-        <w:rPr>
-          <w:color w:val="434343"/>
-          <w:rtl w:val="0"/>
-        </w:rPr>
-        <w:t xml:space="preserve">theme</w:t>
-      </w:r>
-      <w:r>
-        <w:rPr>
-          <w:rFonts w:ascii="Helvetica Neue" w:cs="Helvetica Neue" w:eastAsia="Helvetica Neue" w:hAnsi="Helvetica Neue"/>
-          <w:color w:val="434343"/>
-          <w:sz w:val="20"/>
-          <w:szCs w:val="20"/>
-          <w:rtl w:val="0"/>
-        </w:rPr>
-        <w:t xml:space="preserve"> using React, Chakra UI, and Framer Motion to match the same user experience.</w:t>
+          <w:color w:val="434343"/>
+          <w:u w:val="none"/>
+        </w:rPr>
+      </w:pPr>
+      <w:r>
+        <w:rPr>
+          <w:color w:val="434343"/>
+          <w:rtl w:val="0"/>
+        </w:rPr>
+        <w:t xml:space="preserve">Created dynamic form fields as JSON editor or drag-n-drop table by using Mantine UI, React Hook Form, DnD-Kit, and CodeMirror. Allowed users to maintain input entries to add, remove, or reset based on preference.</w:t>
+      </w:r>
+    </w:p>
+    <w:p>
+      <w:pPr>
+        <w:widowControl w:val="0"/>
+        <w:numPr>
+          <w:ilvl w:val="0"/>
+          <w:numId w:val="1"/>
+        </w:numPr>
+        <w:spacing w:line="252.00000000000003" w:lineRule="auto"/>
+        <w:ind w:left="540" w:hanging="360"/>
+        <w:jc w:val="both"/>
+        <w:rPr>
+          <w:color w:val="434343"/>
+          <w:u w:val="none"/>
+        </w:rPr>
+      </w:pPr>
+      <w:r>
+        <w:rPr>
+          <w:color w:val="434343"/>
+          <w:rtl w:val="0"/>
+        </w:rPr>
+        <w:t xml:space="preserve">Parsed request and response data into JSON format based on verified inputs containing key and value pairs using Zustand and Mantine UI hook. Users can share metadata such as status code, query duration, and payload size.</w:t>
       </w:r>
     </w:p>
     <w:p>
@@ -1511,14 +1370,14 @@
           <w:color w:val="666666"/>
         </w:rPr>
       </w:pPr>
-      <w:bookmarkStart w:colFirst="0" w:colLast="0" w:name="_7uommxh4mr21" w:id="8"/>
-      <w:bookmarkEnd w:id="8"/>
+      <w:bookmarkStart w:colFirst="0" w:colLast="0" w:name="_yetq5thpnn88" w:id="7"/>
+      <w:bookmarkEnd w:id="7"/>
       <w:r>
         <w:rPr>
           <w:b w:val="1"/>
           <w:rtl w:val="0"/>
         </w:rPr>
-        <w:t xml:space="preserve">UI Developer </w:t>
+        <w:t xml:space="preserve">Front-End Engineer </w:t>
       </w:r>
       <w:r>
         <w:rPr>
@@ -1526,7 +1385,7 @@
           <w:color w:val="666666"/>
           <w:rtl w:val="0"/>
         </w:rPr>
-        <w:t xml:space="preserve">| Netflix Clone </w:t>
+        <w:t xml:space="preserve">| OKSH </w:t>
       </w:r>
       <w:r>
         <w:rPr>
@@ -1573,39 +1432,18 @@
           <w:color w:val="666666"/>
           <w:rtl w:val="0"/>
         </w:rPr>
-        <w:t xml:space="preserve">May 2021 – Jun 2021</w:t>
-      </w:r>
-    </w:p>
-    <w:p>
-      <w:pPr>
-        <w:rPr>
-          <w:rFonts w:ascii="Helvetica Neue" w:cs="Helvetica Neue" w:eastAsia="Helvetica Neue" w:hAnsi="Helvetica Neue"/>
-          <w:sz w:val="14"/>
-          <w:szCs w:val="14"/>
-        </w:rPr>
-      </w:pPr>
-      <w:r>
-        <w:rPr>
-          <w:rFonts w:ascii="Helvetica Neue" w:cs="Helvetica Neue" w:eastAsia="Helvetica Neue" w:hAnsi="Helvetica Neue"/>
-          <w:sz w:val="20"/>
-          <w:szCs w:val="20"/>
-          <w:rtl w:val="0"/>
-        </w:rPr>
-        <w:t xml:space="preserve">Reproducing a</w:t>
-      </w:r>
-      <w:r>
-        <w:rPr>
-          <w:rFonts w:ascii="Helvetica Neue" w:cs="Helvetica Neue" w:eastAsia="Helvetica Neue" w:hAnsi="Helvetica Neue"/>
-          <w:sz w:val="20"/>
-          <w:szCs w:val="20"/>
-          <w:rtl w:val="0"/>
-        </w:rPr>
-        <w:t xml:space="preserve">n online streaming app focused on improving current UI development.</w:t>
-      </w:r>
-      <w:r>
-        <w:rPr>
-          <w:rtl w:val="0"/>
-        </w:rPr>
+        <w:t xml:space="preserve">May 2022 – Jun 2022</w:t>
+      </w:r>
+    </w:p>
+    <w:p>
+      <w:pPr>
+        <w:rPr/>
+      </w:pPr>
+      <w:r>
+        <w:rPr>
+          <w:rtl w:val="0"/>
+        </w:rPr>
+        <w:t xml:space="preserve">Reverse engineering the NFT website’s, OKPC, UI theme and visual interaction.</w:t>
       </w:r>
     </w:p>
     <w:p>
@@ -1613,28 +1451,26 @@
         <w:widowControl w:val="0"/>
         <w:numPr>
           <w:ilvl w:val="0"/>
-          <w:numId w:val="2"/>
+          <w:numId w:val="1"/>
         </w:numPr>
-        <w:spacing w:after="0" w:before="0" w:line="252.00000000000003" w:lineRule="auto"/>
-        <w:ind w:left="360"/>
+        <w:spacing w:line="252.00000000000003" w:lineRule="auto"/>
+        <w:ind w:left="540" w:hanging="360"/>
         <w:jc w:val="both"/>
         <w:rPr>
-          <w:rFonts w:ascii="Helvetica Neue" w:cs="Helvetica Neue" w:eastAsia="Helvetica Neue" w:hAnsi="Helvetica Neue"/>
-          <w:color w:val="434343"/>
-          <w:sz w:val="20"/>
-          <w:szCs w:val="20"/>
-          <w:u w:val="none"/>
-        </w:rPr>
-      </w:pPr>
-      <w:r>
-        <w:rPr>
-          <w:rFonts w:ascii="Helvetica Neue" w:cs="Helvetica Neue" w:eastAsia="Helvetica Neue" w:hAnsi="Helvetica Neue"/>
-          <w:color w:val="434343"/>
-          <w:sz w:val="20"/>
-          <w:szCs w:val="20"/>
-          <w:rtl w:val="0"/>
-        </w:rPr>
-        <w:t xml:space="preserve">Initiated the UI library driven architecture using React, Storybook, Sass, and Styled Components, limited to 4 screen sizes and 3 component variations; it helped effectively scale and maintain a consistent UI system.</w:t>
+          <w:color w:val="434343"/>
+        </w:rPr>
+      </w:pPr>
+      <w:r>
+        <w:rPr>
+          <w:color w:val="434343"/>
+          <w:rtl w:val="0"/>
+        </w:rPr>
+        <w:t xml:space="preserve">Replicated OKPC’s look and feel using React, Chakra UI, and Framer Motion to match a similar user experience.</w:t>
+      </w:r>
+      <w:r>
+        <w:rPr>
+          <w:rtl w:val="0"/>
+        </w:rPr>
       </w:r>
     </w:p>
     <w:p>
@@ -1642,17 +1478,195 @@
         <w:widowControl w:val="0"/>
         <w:numPr>
           <w:ilvl w:val="0"/>
-          <w:numId w:val="2"/>
+          <w:numId w:val="1"/>
         </w:numPr>
         <w:spacing w:after="0" w:before="0" w:line="252.00000000000003" w:lineRule="auto"/>
-        <w:ind w:left="360"/>
+        <w:ind w:left="540" w:hanging="360"/>
         <w:jc w:val="both"/>
         <w:rPr>
-          <w:rFonts w:ascii="Helvetica Neue" w:cs="Helvetica Neue" w:eastAsia="Helvetica Neue" w:hAnsi="Helvetica Neue"/>
-          <w:color w:val="434343"/>
-          <w:sz w:val="20"/>
-          <w:szCs w:val="20"/>
+          <w:color w:val="434343"/>
           <w:u w:val="none"/>
+        </w:rPr>
+      </w:pPr>
+      <w:r>
+        <w:rPr>
+          <w:color w:val="434343"/>
+          <w:rtl w:val="0"/>
+        </w:rPr>
+        <w:t xml:space="preserve">Generated a mock console environment with real-time monospace unicode typing for users to copy to clipboard.</w:t>
+      </w:r>
+      <w:r>
+        <w:rPr>
+          <w:rtl w:val="0"/>
+        </w:rPr>
+      </w:r>
+    </w:p>
+    <w:p>
+      <w:pPr>
+        <w:pStyle w:val="Heading3"/>
+        <w:tabs>
+          <w:tab w:val="right" w:pos="10800"/>
+        </w:tabs>
+        <w:spacing w:before="60" w:lineRule="auto"/>
+        <w:rPr>
+          <w:b w:val="0"/>
+          <w:color w:val="666666"/>
+        </w:rPr>
+      </w:pPr>
+      <w:bookmarkStart w:colFirst="0" w:colLast="0" w:name="_7uommxh4mr21" w:id="8"/>
+      <w:bookmarkEnd w:id="8"/>
+      <w:r>
+        <w:rPr>
+          <w:b w:val="1"/>
+          <w:rtl w:val="0"/>
+        </w:rPr>
+        <w:t xml:space="preserve">UI Developer </w:t>
+      </w:r>
+      <w:r>
+        <w:rPr>
+          <w:b w:val="1"/>
+          <w:color w:val="666666"/>
+          <w:rtl w:val="0"/>
+        </w:rPr>
+        <w:t xml:space="preserve">| Netflix Clone </w:t>
+      </w:r>
+      <w:r>
+        <w:rPr>
+          <w:color w:val="666666"/>
+          <w:rtl w:val="0"/>
+        </w:rPr>
+        <w:t xml:space="preserve">:: </w:t>
+      </w:r>
+      <w:hyperlink r:id="rId15">
+        <w:r>
+          <w:rPr>
+            <w:color w:val="1155cc"/>
+            <w:rtl w:val="0"/>
+          </w:rPr>
+          <w:t xml:space="preserve">code</w:t>
+        </w:r>
+      </w:hyperlink>
+      <w:r>
+        <w:rPr>
+          <w:color w:val="666666"/>
+          <w:rtl w:val="0"/>
+        </w:rPr>
+        <w:tab/>
+      </w:r>
+      <w:r>
+        <w:rPr>
+          <w:b w:val="0"/>
+          <w:color w:val="666666"/>
+          <w:rtl w:val="0"/>
+        </w:rPr>
+        <w:t xml:space="preserve">May 2021 – Jun 2021</w:t>
+      </w:r>
+    </w:p>
+    <w:p>
+      <w:pPr>
+        <w:rPr>
+          <w:rFonts w:ascii="Helvetica Neue" w:cs="Helvetica Neue" w:eastAsia="Helvetica Neue" w:hAnsi="Helvetica Neue"/>
+          <w:sz w:val="14"/>
+          <w:szCs w:val="14"/>
+        </w:rPr>
+      </w:pPr>
+      <w:r>
+        <w:rPr>
+          <w:rFonts w:ascii="Helvetica Neue" w:cs="Helvetica Neue" w:eastAsia="Helvetica Neue" w:hAnsi="Helvetica Neue"/>
+          <w:sz w:val="20"/>
+          <w:szCs w:val="20"/>
+          <w:rtl w:val="0"/>
+        </w:rPr>
+        <w:t xml:space="preserve">Reproducing a</w:t>
+      </w:r>
+      <w:r>
+        <w:rPr>
+          <w:rFonts w:ascii="Helvetica Neue" w:cs="Helvetica Neue" w:eastAsia="Helvetica Neue" w:hAnsi="Helvetica Neue"/>
+          <w:sz w:val="20"/>
+          <w:szCs w:val="20"/>
+          <w:rtl w:val="0"/>
+        </w:rPr>
+        <w:t xml:space="preserve">n online streaming app focused on improving current UI development.</w:t>
+      </w:r>
+      <w:r>
+        <w:rPr>
+          <w:rtl w:val="0"/>
+        </w:rPr>
+      </w:r>
+    </w:p>
+    <w:p>
+      <w:pPr>
+        <w:widowControl w:val="0"/>
+        <w:numPr>
+          <w:ilvl w:val="0"/>
+          <w:numId w:val="1"/>
+        </w:numPr>
+        <w:spacing w:after="0" w:before="0" w:line="252.00000000000003" w:lineRule="auto"/>
+        <w:ind w:left="540" w:hanging="360"/>
+        <w:jc w:val="both"/>
+        <w:rPr>
+          <w:rFonts w:ascii="Helvetica Neue" w:cs="Helvetica Neue" w:eastAsia="Helvetica Neue" w:hAnsi="Helvetica Neue"/>
+          <w:color w:val="434343"/>
+        </w:rPr>
+      </w:pPr>
+      <w:r>
+        <w:rPr>
+          <w:rFonts w:ascii="Helvetica Neue" w:cs="Helvetica Neue" w:eastAsia="Helvetica Neue" w:hAnsi="Helvetica Neue"/>
+          <w:color w:val="434343"/>
+          <w:sz w:val="20"/>
+          <w:szCs w:val="20"/>
+          <w:rtl w:val="0"/>
+        </w:rPr>
+        <w:t xml:space="preserve">Initiated the UI library driven architecture using React, Storybook, Sass, and Styled Components, limited to 4 screen sizes and 3 component variations</w:t>
+      </w:r>
+      <w:r>
+        <w:rPr>
+          <w:color w:val="434343"/>
+          <w:rtl w:val="0"/>
+        </w:rPr>
+        <w:t xml:space="preserve">. I</w:t>
+      </w:r>
+      <w:r>
+        <w:rPr>
+          <w:rFonts w:ascii="Helvetica Neue" w:cs="Helvetica Neue" w:eastAsia="Helvetica Neue" w:hAnsi="Helvetica Neue"/>
+          <w:color w:val="434343"/>
+          <w:sz w:val="20"/>
+          <w:szCs w:val="20"/>
+          <w:rtl w:val="0"/>
+        </w:rPr>
+        <w:t xml:space="preserve">t helped effectively scale and maintain a consistent </w:t>
+      </w:r>
+      <w:r>
+        <w:rPr>
+          <w:color w:val="434343"/>
+          <w:rtl w:val="0"/>
+        </w:rPr>
+        <w:t xml:space="preserve">design</w:t>
+      </w:r>
+      <w:r>
+        <w:rPr>
+          <w:rFonts w:ascii="Helvetica Neue" w:cs="Helvetica Neue" w:eastAsia="Helvetica Neue" w:hAnsi="Helvetica Neue"/>
+          <w:color w:val="434343"/>
+          <w:sz w:val="20"/>
+          <w:szCs w:val="20"/>
+          <w:rtl w:val="0"/>
+        </w:rPr>
+        <w:t xml:space="preserve"> system.</w:t>
+      </w:r>
+    </w:p>
+    <w:p>
+      <w:pPr>
+        <w:widowControl w:val="0"/>
+        <w:numPr>
+          <w:ilvl w:val="0"/>
+          <w:numId w:val="1"/>
+        </w:numPr>
+        <w:spacing w:after="0" w:before="0" w:line="252.00000000000003" w:lineRule="auto"/>
+        <w:ind w:left="540" w:hanging="360"/>
+        <w:jc w:val="both"/>
+        <w:rPr>
+          <w:rFonts w:ascii="Helvetica Neue" w:cs="Helvetica Neue" w:eastAsia="Helvetica Neue" w:hAnsi="Helvetica Neue"/>
+          <w:color w:val="434343"/>
         </w:rPr>
         <w:sectPr>
           <w:type w:val="continuous"/>
@@ -1668,7 +1682,41 @@
           <w:szCs w:val="20"/>
           <w:rtl w:val="0"/>
         </w:rPr>
-        <w:t xml:space="preserve">Incorporated authentication with Firebase, React Router, and React Context API, granting access to video content from TMDB API; it was a 3 step onboarding process and retained user engagement by 25%.</w:t>
+        <w:t xml:space="preserve">Incorporated authentication with Firebase, R</w:t>
+      </w:r>
+      <w:r>
+        <w:rPr>
+          <w:color w:val="434343"/>
+          <w:rtl w:val="0"/>
+        </w:rPr>
+        <w:t xml:space="preserve">e</w:t>
+      </w:r>
+      <w:r>
+        <w:rPr>
+          <w:rFonts w:ascii="Helvetica Neue" w:cs="Helvetica Neue" w:eastAsia="Helvetica Neue" w:hAnsi="Helvetica Neue"/>
+          <w:color w:val="434343"/>
+          <w:sz w:val="20"/>
+          <w:szCs w:val="20"/>
+          <w:rtl w:val="0"/>
+        </w:rPr>
+        <w:t xml:space="preserve">act Query, React Router, and React Context API, granting access to video content from TMDB API</w:t>
+      </w:r>
+      <w:r>
+        <w:rPr>
+          <w:color w:val="434343"/>
+          <w:rtl w:val="0"/>
+        </w:rPr>
+        <w:t xml:space="preserve">. I</w:t>
+      </w:r>
+      <w:r>
+        <w:rPr>
+          <w:rFonts w:ascii="Helvetica Neue" w:cs="Helvetica Neue" w:eastAsia="Helvetica Neue" w:hAnsi="Helvetica Neue"/>
+          <w:color w:val="434343"/>
+          <w:sz w:val="20"/>
+          <w:szCs w:val="20"/>
+          <w:rtl w:val="0"/>
+        </w:rPr>
+        <w:t xml:space="preserve">t was a 3 step onboarding process and retained user engagement by 25%.</w:t>
       </w:r>
     </w:p>
     <w:p>
@@ -1683,7 +1731,12 @@
         <w:rPr>
           <w:rtl w:val="0"/>
         </w:rPr>
-        <w:t xml:space="preserve">Certificates</w:t>
+        <w:t xml:space="preserve">Education</w:t>
+      </w:r>
+      <w:r>
+        <w:rPr>
+          <w:rtl w:val="0"/>
+        </w:rPr>
       </w:r>
     </w:p>
     <w:p>
@@ -1706,66 +1759,6 @@
         <w:pict>
           <v:rect style="width:0.0pt;height:1.5pt" o:hr="t" o:hrstd="t" o:hralign="center" fillcolor="#A0A0A0" stroked="f"/>
         </w:pict>
-      </w:r>
-      <w:r>
-        <w:rPr>
-          <w:rtl w:val="0"/>
-        </w:rPr>
-      </w:r>
-    </w:p>
-    <w:p>
-      <w:pPr>
-        <w:tabs>
-          <w:tab w:val="right" w:pos="10800"/>
-        </w:tabs>
-        <w:ind w:right="-720"/>
-        <w:rPr>
-          <w:rFonts w:ascii="Helvetica Neue" w:cs="Helvetica Neue" w:eastAsia="Helvetica Neue" w:hAnsi="Helvetica Neue"/>
-          <w:b w:val="1"/>
-          <w:sz w:val="26"/>
-          <w:szCs w:val="26"/>
-        </w:rPr>
-        <w:sectPr>
-          <w:type w:val="continuous"/>
-          <w:pgSz w:h="15840" w:w="12240" w:orient="portrait"/>
-          <w:pgMar w:bottom="576" w:top="576" w:left="720" w:right="720" w:header="720" w:footer="720"/>
-          <w:cols w:equalWidth="0" w:num="1">
-            <w:col w:space="0" w:w="10800"/>
-          </w:cols>
-        </w:sectPr>
-      </w:pPr>
-      <w:r>
-        <w:rPr>
-          <w:rFonts w:ascii="Helvetica Neue" w:cs="Helvetica Neue" w:eastAsia="Helvetica Neue" w:hAnsi="Helvetica Neue"/>
-          <w:rtl w:val="0"/>
-        </w:rPr>
-        <w:t xml:space="preserve">Data Structure &amp; Algorithm, </w:t>
-      </w:r>
-      <w:r>
-        <w:rPr>
-          <w:rFonts w:ascii="Helvetica Neue" w:cs="Helvetica Neue" w:eastAsia="Helvetica Neue" w:hAnsi="Helvetica Neue"/>
-          <w:i w:val="1"/>
-          <w:color w:val="666666"/>
-          <w:rtl w:val="0"/>
-        </w:rPr>
-        <w:t xml:space="preserve">Outco</w:t>
-        <w:tab/>
-      </w:r>
-      <w:r>
-        <w:rPr>
-          <w:rFonts w:ascii="Helvetica Neue" w:cs="Helvetica Neue" w:eastAsia="Helvetica Neue" w:hAnsi="Helvetica Neue"/>
-          <w:i w:val="1"/>
-          <w:color w:val="666666"/>
-          <w:rtl w:val="0"/>
-        </w:rPr>
-        <w:t xml:space="preserve">San Francisco, CA </w:t>
-      </w:r>
-      <w:r>
-        <w:rPr>
-          <w:rFonts w:ascii="Helvetica Neue" w:cs="Helvetica Neue" w:eastAsia="Helvetica Neue" w:hAnsi="Helvetica Neue"/>
-          <w:rtl w:val="0"/>
-        </w:rPr>
-        <w:t xml:space="preserve">| Oct 2021</w:t>
       </w:r>
       <w:r>
         <w:rPr>
@@ -1843,12 +1836,12 @@
       <w:lvlText w:val="■"/>
       <w:lvlJc w:val="left"/>
       <w:pPr>
-        <w:ind w:left="360" w:hanging="360"/>
+        <w:ind w:left="540" w:hanging="360"/>
       </w:pPr>
       <w:rPr>
-        <w:color w:val="000000"/>
-        <w:sz w:val="20"/>
-        <w:szCs w:val="20"/>
+        <w:color w:val="666666"/>
+        <w:sz w:val="16"/>
+        <w:szCs w:val="16"/>
         <w:u w:val="none"/>
       </w:rPr>
     </w:lvl>
@@ -1956,123 +1949,12 @@
       <w:lvlText w:val="■"/>
       <w:lvlJc w:val="left"/>
       <w:pPr>
-        <w:ind w:left="360" w:hanging="360"/>
-      </w:pPr>
-      <w:rPr>
-        <w:color w:val="666666"/>
-        <w:sz w:val="20"/>
-        <w:szCs w:val="20"/>
-        <w:u w:val="none"/>
-      </w:rPr>
-    </w:lvl>
-    <w:lvl w:ilvl="1">
-      <w:start w:val="1"/>
-      <w:numFmt w:val="bullet"/>
-      <w:lvlText w:val="○"/>
-      <w:lvlJc w:val="left"/>
-      <w:pPr>
-        <w:ind w:left="1440" w:hanging="360"/>
-      </w:pPr>
-      <w:rPr>
-        <w:u w:val="none"/>
-      </w:rPr>
-    </w:lvl>
-    <w:lvl w:ilvl="2">
-      <w:start w:val="1"/>
-      <w:numFmt w:val="bullet"/>
-      <w:lvlText w:val="■"/>
-      <w:lvlJc w:val="left"/>
-      <w:pPr>
-        <w:ind w:left="2160" w:hanging="360"/>
-      </w:pPr>
-      <w:rPr>
-        <w:u w:val="none"/>
-      </w:rPr>
-    </w:lvl>
-    <w:lvl w:ilvl="3">
-      <w:start w:val="1"/>
-      <w:numFmt w:val="bullet"/>
-      <w:lvlText w:val="●"/>
-      <w:lvlJc w:val="left"/>
-      <w:pPr>
-        <w:ind w:left="2880" w:hanging="360"/>
-      </w:pPr>
-      <w:rPr>
-        <w:u w:val="none"/>
-      </w:rPr>
-    </w:lvl>
-    <w:lvl w:ilvl="4">
-      <w:start w:val="1"/>
-      <w:numFmt w:val="bullet"/>
-      <w:lvlText w:val="○"/>
-      <w:lvlJc w:val="left"/>
-      <w:pPr>
-        <w:ind w:left="3600" w:hanging="360"/>
-      </w:pPr>
-      <w:rPr>
-        <w:u w:val="none"/>
-      </w:rPr>
-    </w:lvl>
-    <w:lvl w:ilvl="5">
-      <w:start w:val="1"/>
-      <w:numFmt w:val="bullet"/>
-      <w:lvlText w:val="■"/>
-      <w:lvlJc w:val="left"/>
-      <w:pPr>
-        <w:ind w:left="4320" w:hanging="360"/>
-      </w:pPr>
-      <w:rPr>
-        <w:u w:val="none"/>
-      </w:rPr>
-    </w:lvl>
-    <w:lvl w:ilvl="6">
-      <w:start w:val="1"/>
-      <w:numFmt w:val="bullet"/>
-      <w:lvlText w:val="●"/>
-      <w:lvlJc w:val="left"/>
-      <w:pPr>
-        <w:ind w:left="5040" w:hanging="360"/>
-      </w:pPr>
-      <w:rPr>
-        <w:u w:val="none"/>
-      </w:rPr>
-    </w:lvl>
-    <w:lvl w:ilvl="7">
-      <w:start w:val="1"/>
-      <w:numFmt w:val="bullet"/>
-      <w:lvlText w:val="○"/>
-      <w:lvlJc w:val="left"/>
-      <w:pPr>
-        <w:ind w:left="5760" w:hanging="360"/>
-      </w:pPr>
-      <w:rPr>
-        <w:u w:val="none"/>
-      </w:rPr>
-    </w:lvl>
-    <w:lvl w:ilvl="8">
-      <w:start w:val="1"/>
-      <w:numFmt w:val="bullet"/>
-      <w:lvlText w:val="■"/>
-      <w:lvlJc w:val="left"/>
-      <w:pPr>
-        <w:ind w:left="6480" w:hanging="360"/>
-      </w:pPr>
-      <w:rPr>
-        <w:u w:val="none"/>
-      </w:rPr>
-    </w:lvl>
-  </w:abstractNum>
-  <w:abstractNum w:abstractNumId="3">
-    <w:lvl w:ilvl="0">
-      <w:start w:val="1"/>
-      <w:numFmt w:val="bullet"/>
-      <w:lvlText w:val="■"/>
-      <w:lvlJc w:val="left"/>
-      <w:pPr>
-        <w:ind w:left="360" w:hanging="360"/>
+        <w:ind w:left="540" w:hanging="360"/>
       </w:pPr>
       <w:rPr>
         <w:color w:val="000000"/>
+        <w:sz w:val="16"/>
+        <w:szCs w:val="16"/>
         <w:u w:val="none"/>
       </w:rPr>
     </w:lvl>
@@ -2178,9 +2060,6 @@
   </w:num>
   <w:num w:numId="2">
     <w:abstractNumId w:val="2"/>
-  </w:num>
-  <w:num w:numId="3">
-    <w:abstractNumId w:val="3"/>
   </w:num>
 </w:numbering>
 </file>

</xml_diff>

<commit_message>
update dependencies, update docs
</commit_message>
<xml_diff>
--- a/src/assets/docs/michael-f-alvarez__resume.docx
+++ b/src/assets/docs/michael-f-alvarez__resume.docx
@@ -347,6 +347,7 @@
     </w:p>
     <w:p>
       <w:pPr>
+        <w:jc w:val="both"/>
         <w:rPr/>
       </w:pPr>
       <w:r>
@@ -360,11 +361,12 @@
         <w:rPr>
           <w:rtl w:val="0"/>
         </w:rPr>
-        <w:t xml:space="preserve"> : TypeScript \ React.js \ Node.js \ Next.js \ Storybook \ React Query \ React Router \ React Hook Form \ Sass \ TailwindCSS \ Material UI \ Chakra UI \ Semantic UI \ Mantine UI \ HTML \ CSS \ JavaScript \ Python</w:t>
-      </w:r>
-    </w:p>
-    <w:p>
-      <w:pPr>
+        <w:t xml:space="preserve"> : Next.js, TypeScript, React.js, Node.js, Storybook, React Query, React Router, React Hook Form, Sass, TailwindCSS, Material UI, Chakra UI, Semantic UI, Mantine UI, Webpack, HTML, CSS, JavaScript, Python</w:t>
+      </w:r>
+    </w:p>
+    <w:p>
+      <w:pPr>
+        <w:jc w:val="both"/>
         <w:rPr>
           <w:rFonts w:ascii="Helvetica Neue" w:cs="Helvetica Neue" w:eastAsia="Helvetica Neue" w:hAnsi="Helvetica Neue"/>
           <w:sz w:val="20"/>
@@ -396,237 +398,265 @@
           <w:szCs w:val="20"/>
           <w:rtl w:val="0"/>
         </w:rPr>
-        <w:t xml:space="preserve">Jira \ Bitbucket \ Confluence \ Git </w:t>
-      </w:r>
-      <w:r>
-        <w:rPr>
-          <w:rFonts w:ascii="Helvetica Neue" w:cs="Helvetica Neue" w:eastAsia="Helvetica Neue" w:hAnsi="Helvetica Neue"/>
-          <w:sz w:val="20"/>
-          <w:szCs w:val="20"/>
-          <w:rtl w:val="0"/>
-        </w:rPr>
-        <w:t xml:space="preserve">\</w:t>
-      </w:r>
-      <w:r>
-        <w:rPr>
-          <w:rFonts w:ascii="Helvetica Neue" w:cs="Helvetica Neue" w:eastAsia="Helvetica Neue" w:hAnsi="Helvetica Neue"/>
-          <w:sz w:val="20"/>
-          <w:szCs w:val="20"/>
-          <w:rtl w:val="0"/>
-        </w:rPr>
-        <w:t xml:space="preserve"> GitHub </w:t>
-      </w:r>
-      <w:r>
-        <w:rPr>
-          <w:rFonts w:ascii="Helvetica Neue" w:cs="Helvetica Neue" w:eastAsia="Helvetica Neue" w:hAnsi="Helvetica Neue"/>
-          <w:sz w:val="20"/>
-          <w:szCs w:val="20"/>
-          <w:rtl w:val="0"/>
-        </w:rPr>
-        <w:t xml:space="preserve">\</w:t>
-      </w:r>
-      <w:r>
-        <w:rPr>
-          <w:rFonts w:ascii="Helvetica Neue" w:cs="Helvetica Neue" w:eastAsia="Helvetica Neue" w:hAnsi="Helvetica Neue"/>
-          <w:sz w:val="20"/>
-          <w:szCs w:val="20"/>
-          <w:rtl w:val="0"/>
-        </w:rPr>
-        <w:t xml:space="preserve"> VS Code </w:t>
-      </w:r>
-      <w:r>
-        <w:rPr>
-          <w:rFonts w:ascii="Helvetica Neue" w:cs="Helvetica Neue" w:eastAsia="Helvetica Neue" w:hAnsi="Helvetica Neue"/>
-          <w:sz w:val="20"/>
-          <w:szCs w:val="20"/>
-          <w:rtl w:val="0"/>
-        </w:rPr>
-        <w:t xml:space="preserve">\ Postman</w:t>
-      </w:r>
-      <w:r>
-        <w:rPr>
+        <w:t xml:space="preserve">Jira</w:t>
+      </w:r>
+      <w:r>
+        <w:rPr>
+          <w:rtl w:val="0"/>
+        </w:rPr>
+        <w:t xml:space="preserve">,</w:t>
+      </w:r>
+      <w:r>
+        <w:rPr>
+          <w:rFonts w:ascii="Helvetica Neue" w:cs="Helvetica Neue" w:eastAsia="Helvetica Neue" w:hAnsi="Helvetica Neue"/>
+          <w:sz w:val="20"/>
+          <w:szCs w:val="20"/>
+          <w:rtl w:val="0"/>
+        </w:rPr>
+        <w:t xml:space="preserve"> Bitbucket</w:t>
+      </w:r>
+      <w:r>
+        <w:rPr>
+          <w:rtl w:val="0"/>
+        </w:rPr>
+        <w:t xml:space="preserve">,</w:t>
+      </w:r>
+      <w:r>
+        <w:rPr>
+          <w:rFonts w:ascii="Helvetica Neue" w:cs="Helvetica Neue" w:eastAsia="Helvetica Neue" w:hAnsi="Helvetica Neue"/>
+          <w:sz w:val="20"/>
+          <w:szCs w:val="20"/>
+          <w:rtl w:val="0"/>
+        </w:rPr>
+        <w:t xml:space="preserve"> Confluence</w:t>
+      </w:r>
+      <w:r>
+        <w:rPr>
+          <w:rtl w:val="0"/>
+        </w:rPr>
+        <w:t xml:space="preserve">,</w:t>
+      </w:r>
+      <w:r>
+        <w:rPr>
+          <w:rFonts w:ascii="Helvetica Neue" w:cs="Helvetica Neue" w:eastAsia="Helvetica Neue" w:hAnsi="Helvetica Neue"/>
+          <w:sz w:val="20"/>
+          <w:szCs w:val="20"/>
+          <w:rtl w:val="0"/>
+        </w:rPr>
+        <w:t xml:space="preserve"> Git</w:t>
+      </w:r>
+      <w:r>
+        <w:rPr>
+          <w:rtl w:val="0"/>
+        </w:rPr>
+        <w:t xml:space="preserve">,</w:t>
+      </w:r>
+      <w:r>
+        <w:rPr>
+          <w:rFonts w:ascii="Helvetica Neue" w:cs="Helvetica Neue" w:eastAsia="Helvetica Neue" w:hAnsi="Helvetica Neue"/>
+          <w:sz w:val="20"/>
+          <w:szCs w:val="20"/>
+          <w:rtl w:val="0"/>
+        </w:rPr>
+        <w:t xml:space="preserve"> GitHub, GitLab</w:t>
+      </w:r>
+      <w:r>
+        <w:rPr>
+          <w:rtl w:val="0"/>
+        </w:rPr>
+        <w:t xml:space="preserve">,</w:t>
+      </w:r>
+      <w:r>
+        <w:rPr>
+          <w:rFonts w:ascii="Helvetica Neue" w:cs="Helvetica Neue" w:eastAsia="Helvetica Neue" w:hAnsi="Helvetica Neue"/>
+          <w:sz w:val="20"/>
+          <w:szCs w:val="20"/>
+          <w:rtl w:val="0"/>
+        </w:rPr>
+        <w:t xml:space="preserve"> VS Code</w:t>
+      </w:r>
+      <w:r>
+        <w:rPr>
+          <w:rtl w:val="0"/>
+        </w:rPr>
+        <w:t xml:space="preserve">,</w:t>
+      </w:r>
+      <w:r>
+        <w:rPr>
+          <w:rFonts w:ascii="Helvetica Neue" w:cs="Helvetica Neue" w:eastAsia="Helvetica Neue" w:hAnsi="Helvetica Neue"/>
+          <w:sz w:val="20"/>
+          <w:szCs w:val="20"/>
+          <w:rtl w:val="0"/>
+        </w:rPr>
+        <w:t xml:space="preserve"> Postman</w:t>
+      </w:r>
+      <w:r>
+        <w:rPr>
+          <w:rtl w:val="0"/>
+        </w:rPr>
+        <w:t xml:space="preserve">,</w:t>
+      </w:r>
+      <w:r>
+        <w:rPr>
+          <w:rFonts w:ascii="Helvetica Neue" w:cs="Helvetica Neue" w:eastAsia="Helvetica Neue" w:hAnsi="Helvetica Neue"/>
+          <w:sz w:val="20"/>
+          <w:szCs w:val="20"/>
+          <w:rtl w:val="0"/>
+        </w:rPr>
+        <w:t xml:space="preserve"> Figma</w:t>
+      </w:r>
+      <w:r>
+        <w:rPr>
+          <w:rtl w:val="0"/>
+        </w:rPr>
+        <w:t xml:space="preserve">,</w:t>
+      </w:r>
+      <w:r>
+        <w:rPr>
+          <w:rFonts w:ascii="Helvetica Neue" w:cs="Helvetica Neue" w:eastAsia="Helvetica Neue" w:hAnsi="Helvetica Neue"/>
+          <w:sz w:val="20"/>
+          <w:szCs w:val="20"/>
+          <w:rtl w:val="0"/>
+        </w:rPr>
+        <w:t xml:space="preserve"> InVision</w:t>
+      </w:r>
+      <w:r>
+        <w:rPr>
+          <w:rtl w:val="0"/>
+        </w:rPr>
+        <w:t xml:space="preserve">,</w:t>
+      </w:r>
+      <w:r>
+        <w:rPr>
+          <w:rFonts w:ascii="Helvetica Neue" w:cs="Helvetica Neue" w:eastAsia="Helvetica Neue" w:hAnsi="Helvetica Neue"/>
+          <w:sz w:val="20"/>
+          <w:szCs w:val="20"/>
+          <w:rtl w:val="0"/>
+        </w:rPr>
+        <w:t xml:space="preserve"> Notion</w:t>
+      </w:r>
+      <w:r>
+        <w:rPr>
+          <w:rtl w:val="0"/>
+        </w:rPr>
+        <w:t xml:space="preserve">, Asana</w:t>
+      </w:r>
+      <w:r>
+        <w:rPr>
+          <w:rtl w:val="0"/>
+        </w:rPr>
+      </w:r>
+    </w:p>
+    <w:p>
+      <w:pPr>
+        <w:jc w:val="both"/>
+        <w:rPr>
+          <w:rFonts w:ascii="Helvetica Neue" w:cs="Helvetica Neue" w:eastAsia="Helvetica Neue" w:hAnsi="Helvetica Neue"/>
+          <w:sz w:val="20"/>
+          <w:szCs w:val="20"/>
+        </w:rPr>
+      </w:pPr>
+      <w:r>
+        <w:rPr>
+          <w:rFonts w:ascii="Helvetica Neue" w:cs="Helvetica Neue" w:eastAsia="Helvetica Neue" w:hAnsi="Helvetica Neue"/>
+          <w:b w:val="1"/>
+          <w:sz w:val="20"/>
+          <w:szCs w:val="20"/>
+          <w:rtl w:val="0"/>
+        </w:rPr>
+        <w:t xml:space="preserve">Best Practices</w:t>
+      </w:r>
+      <w:r>
+        <w:rPr>
+          <w:sz w:val="20"/>
+          <w:szCs w:val="20"/>
+          <w:rtl w:val="0"/>
+        </w:rPr>
+        <w:t xml:space="preserve"> : </w:t>
+      </w:r>
+      <w:r>
+        <w:rPr>
+          <w:rFonts w:ascii="Helvetica Neue" w:cs="Helvetica Neue" w:eastAsia="Helvetica Neue" w:hAnsi="Helvetica Neue"/>
+          <w:sz w:val="20"/>
+          <w:szCs w:val="20"/>
+          <w:rtl w:val="0"/>
+        </w:rPr>
+        <w:t xml:space="preserve">RESTful API</w:t>
+      </w:r>
+      <w:r>
+        <w:rPr>
+          <w:rtl w:val="0"/>
+        </w:rPr>
+        <w:t xml:space="preserve">,</w:t>
+      </w:r>
+      <w:r>
+        <w:rPr>
+          <w:rFonts w:ascii="Helvetica Neue" w:cs="Helvetica Neue" w:eastAsia="Helvetica Neue" w:hAnsi="Helvetica Neue"/>
+          <w:sz w:val="20"/>
+          <w:szCs w:val="20"/>
+          <w:rtl w:val="0"/>
+        </w:rPr>
+        <w:t xml:space="preserve"> MVC</w:t>
+      </w:r>
+      <w:r>
+        <w:rPr>
+          <w:rtl w:val="0"/>
+        </w:rPr>
+        <w:t xml:space="preserve">,</w:t>
+      </w:r>
+      <w:r>
+        <w:rPr>
+          <w:rFonts w:ascii="Helvetica Neue" w:cs="Helvetica Neue" w:eastAsia="Helvetica Neue" w:hAnsi="Helvetica Neue"/>
+          <w:sz w:val="20"/>
+          <w:szCs w:val="20"/>
+          <w:rtl w:val="0"/>
+        </w:rPr>
+        <w:t xml:space="preserve"> SDLC</w:t>
+      </w:r>
+      <w:r>
+        <w:rPr>
+          <w:rtl w:val="0"/>
+        </w:rPr>
+        <w:t xml:space="preserve">,</w:t>
+      </w:r>
+      <w:r>
+        <w:rPr>
+          <w:rFonts w:ascii="Helvetica Neue" w:cs="Helvetica Neue" w:eastAsia="Helvetica Neue" w:hAnsi="Helvetica Neue"/>
+          <w:sz w:val="20"/>
+          <w:szCs w:val="20"/>
+          <w:rtl w:val="0"/>
+        </w:rPr>
+        <w:t xml:space="preserve"> Agile/Scrum</w:t>
+      </w:r>
+      <w:r>
+        <w:rPr>
+          <w:rtl w:val="0"/>
+        </w:rPr>
+        <w:t xml:space="preserve">,</w:t>
+      </w:r>
+      <w:r>
+        <w:rPr>
+          <w:rFonts w:ascii="Helvetica Neue" w:cs="Helvetica Neue" w:eastAsia="Helvetica Neue" w:hAnsi="Helvetica Neue"/>
+          <w:sz w:val="20"/>
+          <w:szCs w:val="20"/>
+          <w:rtl w:val="0"/>
+        </w:rPr>
+        <w:t xml:space="preserve"> Responsive Design,</w:t>
+      </w:r>
+      <w:r>
+        <w:rPr>
+          <w:rtl w:val="0"/>
+        </w:rPr>
+        <w:t xml:space="preserve"> Accessibility Design,</w:t>
+      </w:r>
+      <w:r>
+        <w:rPr>
+          <w:rFonts w:ascii="Helvetica Neue" w:cs="Helvetica Neue" w:eastAsia="Helvetica Neue" w:hAnsi="Helvetica Neue"/>
+          <w:sz w:val="20"/>
+          <w:szCs w:val="20"/>
           <w:rtl w:val="0"/>
         </w:rPr>
         <w:t xml:space="preserve"> </w:t>
-      </w:r>
-      <w:r>
-        <w:rPr>
-          <w:rFonts w:ascii="Helvetica Neue" w:cs="Helvetica Neue" w:eastAsia="Helvetica Neue" w:hAnsi="Helvetica Neue"/>
-          <w:sz w:val="20"/>
-          <w:szCs w:val="20"/>
-          <w:rtl w:val="0"/>
-        </w:rPr>
-        <w:t xml:space="preserve">\</w:t>
-      </w:r>
-      <w:r>
-        <w:rPr>
-          <w:rFonts w:ascii="Helvetica Neue" w:cs="Helvetica Neue" w:eastAsia="Helvetica Neue" w:hAnsi="Helvetica Neue"/>
-          <w:sz w:val="20"/>
-          <w:szCs w:val="20"/>
-          <w:rtl w:val="0"/>
-        </w:rPr>
-        <w:t xml:space="preserve"> Figma </w:t>
-      </w:r>
-      <w:r>
-        <w:rPr>
-          <w:rFonts w:ascii="Helvetica Neue" w:cs="Helvetica Neue" w:eastAsia="Helvetica Neue" w:hAnsi="Helvetica Neue"/>
-          <w:sz w:val="20"/>
-          <w:szCs w:val="20"/>
-          <w:rtl w:val="0"/>
-        </w:rPr>
-        <w:t xml:space="preserve">\</w:t>
-      </w:r>
-      <w:r>
-        <w:rPr>
-          <w:rFonts w:ascii="Helvetica Neue" w:cs="Helvetica Neue" w:eastAsia="Helvetica Neue" w:hAnsi="Helvetica Neue"/>
-          <w:sz w:val="20"/>
-          <w:szCs w:val="20"/>
-          <w:rtl w:val="0"/>
-        </w:rPr>
-        <w:t xml:space="preserve"> InVision </w:t>
-      </w:r>
-      <w:r>
-        <w:rPr>
-          <w:rFonts w:ascii="Helvetica Neue" w:cs="Helvetica Neue" w:eastAsia="Helvetica Neue" w:hAnsi="Helvetica Neue"/>
-          <w:sz w:val="20"/>
-          <w:szCs w:val="20"/>
-          <w:rtl w:val="0"/>
-        </w:rPr>
-        <w:t xml:space="preserve">\</w:t>
-      </w:r>
-      <w:r>
-        <w:rPr>
-          <w:rFonts w:ascii="Helvetica Neue" w:cs="Helvetica Neue" w:eastAsia="Helvetica Neue" w:hAnsi="Helvetica Neue"/>
-          <w:sz w:val="20"/>
-          <w:szCs w:val="20"/>
-          <w:rtl w:val="0"/>
-        </w:rPr>
-        <w:t xml:space="preserve"> Notion </w:t>
-      </w:r>
-      <w:r>
-        <w:rPr>
-          <w:rtl w:val="0"/>
-        </w:rPr>
-        <w:t xml:space="preserve">\ Asana</w:t>
-      </w:r>
-      <w:r>
-        <w:rPr>
-          <w:rtl w:val="0"/>
-        </w:rPr>
-      </w:r>
-    </w:p>
-    <w:p>
-      <w:pPr>
-        <w:rPr>
-          <w:rFonts w:ascii="Helvetica Neue" w:cs="Helvetica Neue" w:eastAsia="Helvetica Neue" w:hAnsi="Helvetica Neue"/>
-          <w:sz w:val="20"/>
-          <w:szCs w:val="20"/>
-        </w:rPr>
-      </w:pPr>
-      <w:r>
-        <w:rPr>
-          <w:rFonts w:ascii="Helvetica Neue" w:cs="Helvetica Neue" w:eastAsia="Helvetica Neue" w:hAnsi="Helvetica Neue"/>
-          <w:b w:val="1"/>
-          <w:sz w:val="20"/>
-          <w:szCs w:val="20"/>
-          <w:rtl w:val="0"/>
-        </w:rPr>
-        <w:t xml:space="preserve">Best Practices</w:t>
-      </w:r>
-      <w:r>
-        <w:rPr>
-          <w:sz w:val="20"/>
-          <w:szCs w:val="20"/>
-          <w:rtl w:val="0"/>
-        </w:rPr>
-        <w:t xml:space="preserve"> : </w:t>
-      </w:r>
-      <w:r>
-        <w:rPr>
-          <w:rFonts w:ascii="Helvetica Neue" w:cs="Helvetica Neue" w:eastAsia="Helvetica Neue" w:hAnsi="Helvetica Neue"/>
-          <w:sz w:val="20"/>
-          <w:szCs w:val="20"/>
-          <w:rtl w:val="0"/>
-        </w:rPr>
-        <w:t xml:space="preserve">RESTful API </w:t>
-      </w:r>
-      <w:r>
-        <w:rPr>
-          <w:rFonts w:ascii="Helvetica Neue" w:cs="Helvetica Neue" w:eastAsia="Helvetica Neue" w:hAnsi="Helvetica Neue"/>
-          <w:sz w:val="20"/>
-          <w:szCs w:val="20"/>
-          <w:rtl w:val="0"/>
-        </w:rPr>
-        <w:t xml:space="preserve">\</w:t>
-      </w:r>
-      <w:r>
-        <w:rPr>
-          <w:rFonts w:ascii="Helvetica Neue" w:cs="Helvetica Neue" w:eastAsia="Helvetica Neue" w:hAnsi="Helvetica Neue"/>
-          <w:sz w:val="20"/>
-          <w:szCs w:val="20"/>
-          <w:rtl w:val="0"/>
-        </w:rPr>
-        <w:t xml:space="preserve"> MVC \ SDLC </w:t>
-      </w:r>
-      <w:r>
-        <w:rPr>
-          <w:rFonts w:ascii="Helvetica Neue" w:cs="Helvetica Neue" w:eastAsia="Helvetica Neue" w:hAnsi="Helvetica Neue"/>
-          <w:sz w:val="20"/>
-          <w:szCs w:val="20"/>
-          <w:rtl w:val="0"/>
-        </w:rPr>
-        <w:t xml:space="preserve">\</w:t>
-      </w:r>
-      <w:r>
-        <w:rPr>
-          <w:rFonts w:ascii="Helvetica Neue" w:cs="Helvetica Neue" w:eastAsia="Helvetica Neue" w:hAnsi="Helvetica Neue"/>
-          <w:sz w:val="20"/>
-          <w:szCs w:val="20"/>
-          <w:rtl w:val="0"/>
-        </w:rPr>
-        <w:t xml:space="preserve"> Agile/Scrum </w:t>
-      </w:r>
-      <w:r>
-        <w:rPr>
-          <w:rFonts w:ascii="Helvetica Neue" w:cs="Helvetica Neue" w:eastAsia="Helvetica Neue" w:hAnsi="Helvetica Neue"/>
-          <w:sz w:val="20"/>
-          <w:szCs w:val="20"/>
-          <w:rtl w:val="0"/>
-        </w:rPr>
-        <w:t xml:space="preserve">\</w:t>
-      </w:r>
-      <w:r>
-        <w:rPr>
-          <w:rFonts w:ascii="Helvetica Neue" w:cs="Helvetica Neue" w:eastAsia="Helvetica Neue" w:hAnsi="Helvetica Neue"/>
-          <w:sz w:val="20"/>
-          <w:szCs w:val="20"/>
-          <w:rtl w:val="0"/>
-        </w:rPr>
-        <w:t xml:space="preserve"> Responsive Design</w:t>
-      </w:r>
-      <w:r>
-        <w:rPr>
-          <w:rtl w:val="0"/>
-        </w:rPr>
-        <w:t xml:space="preserve"> </w:t>
-      </w:r>
-      <w:r>
-        <w:rPr>
-          <w:rFonts w:ascii="Helvetica Neue" w:cs="Helvetica Neue" w:eastAsia="Helvetica Neue" w:hAnsi="Helvetica Neue"/>
-          <w:sz w:val="20"/>
-          <w:szCs w:val="20"/>
-          <w:rtl w:val="0"/>
-        </w:rPr>
-        <w:t xml:space="preserve">\</w:t>
-      </w:r>
-      <w:r>
-        <w:rPr>
-          <w:rFonts w:ascii="Helvetica Neue" w:cs="Helvetica Neue" w:eastAsia="Helvetica Neue" w:hAnsi="Helvetica Neue"/>
-          <w:sz w:val="20"/>
-          <w:szCs w:val="20"/>
-          <w:rtl w:val="0"/>
-        </w:rPr>
-        <w:t xml:space="preserve"> Mobile-First Approach \ </w:t>
       </w:r>
       <w:r>
         <w:rPr>
@@ -732,7 +762,7 @@
           <w:color w:val="666666"/>
           <w:rtl w:val="0"/>
         </w:rPr>
-        <w:t xml:space="preserve">Feb 2022 – May 2022</w:t>
+        <w:t xml:space="preserve">Feb 2022 – Present</w:t>
       </w:r>
     </w:p>
     <w:p>

</xml_diff>